<commit_message>
Updated Design Doc for Phase 2
</commit_message>
<xml_diff>
--- a/design.docx
+++ b/design.docx
@@ -1,6 +1,6 @@
 
 <file path=word/document.xml><?xml version="1.0" encoding="utf-8"?>
-<w:document xmlns:ve="http://schemas.openxmlformats.org/markup-compatibility/2006" xmlns:o="urn:schemas-microsoft-com:office:office" xmlns:r="http://schemas.openxmlformats.org/officeDocument/2006/relationships" xmlns:m="http://schemas.openxmlformats.org/officeDocument/2006/math" xmlns:v="urn:schemas-microsoft-com:vml" xmlns:wp="http://schemas.openxmlformats.org/drawingml/2006/wordprocessingDrawing" xmlns:w10="urn:schemas-microsoft-com:office:word" xmlns:w="http://schemas.openxmlformats.org/wordprocessingml/2006/main" xmlns:wne="http://schemas.microsoft.com/office/word/2006/wordml">
+<w:document xmlns:wpc="http://schemas.microsoft.com/office/word/2010/wordprocessingCanvas" xmlns:cx="http://schemas.microsoft.com/office/drawing/2014/chartex" xmlns:cx1="http://schemas.microsoft.com/office/drawing/2015/9/8/chartex" xmlns:cx2="http://schemas.microsoft.com/office/drawing/2015/10/21/chartex" xmlns:mc="http://schemas.openxmlformats.org/markup-compatibility/2006" xmlns:o="urn:schemas-microsoft-com:office:office" xmlns:r="http://schemas.openxmlformats.org/officeDocument/2006/relationships" xmlns:m="http://schemas.openxmlformats.org/officeDocument/2006/math" xmlns:v="urn:schemas-microsoft-com:vml" xmlns:wp14="http://schemas.microsoft.com/office/word/2010/wordprocessingDrawing" xmlns:wp="http://schemas.openxmlformats.org/drawingml/2006/wordprocessingDrawing" xmlns:w10="urn:schemas-microsoft-com:office:word" xmlns:w="http://schemas.openxmlformats.org/wordprocessingml/2006/main" xmlns:w14="http://schemas.microsoft.com/office/word/2010/wordml" xmlns:w15="http://schemas.microsoft.com/office/word/2012/wordml" xmlns:w16se="http://schemas.microsoft.com/office/word/2015/wordml/symex" xmlns:wpg="http://schemas.microsoft.com/office/word/2010/wordprocessingGroup" xmlns:wpi="http://schemas.microsoft.com/office/word/2010/wordprocessingInk" xmlns:wne="http://schemas.microsoft.com/office/word/2006/wordml" xmlns:wps="http://schemas.microsoft.com/office/word/2010/wordprocessingShape" mc:Ignorable="w14 w15 w16se wp14">
   <w:body>
     <w:p>
       <w:pPr>
@@ -15,13 +15,8 @@
       </w:r>
       <w:proofErr w:type="spellEnd"/>
       <w:r>
-        <w:t xml:space="preserve"> and Benjamin </w:t>
-      </w:r>
-      <w:proofErr w:type="spellStart"/>
-      <w:r>
-        <w:t>Tozier</w:t>
-      </w:r>
-      <w:proofErr w:type="spellEnd"/>
+        <w:t xml:space="preserve"> and Benjamin Tozier</w:t>
+      </w:r>
       <w:r>
         <w:br/>
         <w:t>Network Design</w:t>
@@ -62,7 +57,7 @@
           <w:bottom w:w="15" w:type="dxa"/>
           <w:right w:w="15" w:type="dxa"/>
         </w:tblCellMar>
-        <w:tblLook w:val="04A0"/>
+        <w:tblLook w:val="04A0" w:firstRow="1" w:lastRow="0" w:firstColumn="1" w:lastColumn="0" w:noHBand="0" w:noVBand="1"/>
       </w:tblPr>
       <w:tblGrid>
         <w:gridCol w:w="320"/>
@@ -187,25 +182,7 @@
                 <w:color w:val="969896"/>
                 <w:sz w:val="18"/>
               </w:rPr>
-              <w:t xml:space="preserve">Ben </w:t>
-            </w:r>
-            <w:proofErr w:type="spellStart"/>
-            <w:r>
-              <w:rPr>
-                <w:rFonts w:ascii="Consolas" w:eastAsia="Times New Roman" w:hAnsi="Consolas" w:cs="Segoe UI"/>
-                <w:color w:val="969896"/>
-                <w:sz w:val="18"/>
-              </w:rPr>
-              <w:t>Tozier</w:t>
-            </w:r>
-            <w:proofErr w:type="spellEnd"/>
-            <w:r>
-              <w:rPr>
-                <w:rFonts w:ascii="Consolas" w:eastAsia="Times New Roman" w:hAnsi="Consolas" w:cs="Segoe UI"/>
-                <w:color w:val="969896"/>
-                <w:sz w:val="18"/>
-              </w:rPr>
-              <w:t xml:space="preserve"> #Python Net Design Project Phase 1</w:t>
+              <w:t>Ben Tozier #Python Net Design Project Phase 1</w:t>
             </w:r>
           </w:p>
         </w:tc>
@@ -1711,25 +1688,7 @@
                 <w:color w:val="183691"/>
                 <w:sz w:val="18"/>
               </w:rPr>
-              <w:t>'</w:t>
-            </w:r>
-            <w:proofErr w:type="spellStart"/>
-            <w:r>
-              <w:rPr>
-                <w:rFonts w:ascii="Consolas" w:eastAsia="Times New Roman" w:hAnsi="Consolas" w:cs="Segoe UI"/>
-                <w:color w:val="183691"/>
-                <w:sz w:val="18"/>
-              </w:rPr>
-              <w:t>ab</w:t>
-            </w:r>
-            <w:proofErr w:type="spellEnd"/>
-            <w:r>
-              <w:rPr>
-                <w:rFonts w:ascii="Consolas" w:eastAsia="Times New Roman" w:hAnsi="Consolas" w:cs="Segoe UI"/>
-                <w:color w:val="183691"/>
-                <w:sz w:val="18"/>
-              </w:rPr>
-              <w:t>'</w:t>
+              <w:t>'ab'</w:t>
             </w:r>
             <w:r>
               <w:rPr>
@@ -2212,7 +2171,7 @@
     <w:tbl>
       <w:tblPr>
         <w:tblW w:w="0" w:type="auto"/>
-        <w:tblLook w:val="04A0"/>
+        <w:tblLook w:val="04A0" w:firstRow="1" w:lastRow="0" w:firstColumn="1" w:lastColumn="0" w:noHBand="0" w:noVBand="1"/>
       </w:tblPr>
       <w:tblGrid>
         <w:gridCol w:w="330"/>
@@ -2299,19 +2258,701 @@
                 <w:color w:val="969896"/>
                 <w:sz w:val="18"/>
               </w:rPr>
-              <w:t xml:space="preserve">, Ben </w:t>
+              <w:t>, Ben Tozier</w:t>
+            </w:r>
+          </w:p>
+          <w:p>
+            <w:pPr>
+              <w:spacing w:after="0" w:line="300" w:lineRule="atLeast"/>
+              <w:rPr>
+                <w:rFonts w:ascii="Consolas" w:eastAsia="Times New Roman" w:hAnsi="Consolas" w:cs="Segoe UI"/>
+                <w:color w:val="333333"/>
+                <w:sz w:val="18"/>
+                <w:szCs w:val="18"/>
+              </w:rPr>
+            </w:pPr>
+            <w:r>
+              <w:rPr>
+                <w:rFonts w:ascii="Consolas" w:eastAsia="Times New Roman" w:hAnsi="Consolas" w:cs="Segoe UI"/>
+                <w:color w:val="969896"/>
+                <w:sz w:val="18"/>
+              </w:rPr>
+              <w:t>#Python Net Design Project Phase 1</w:t>
+            </w:r>
+          </w:p>
+        </w:tc>
+      </w:tr>
+      <w:tr>
+        <w:tc>
+          <w:tcPr>
+            <w:tcW w:w="330" w:type="dxa"/>
+            <w:noWrap/>
+            <w:hideMark/>
+          </w:tcPr>
+          <w:p>
+            <w:pPr>
+              <w:spacing w:after="0" w:line="300" w:lineRule="atLeast"/>
+              <w:jc w:val="right"/>
+              <w:rPr>
+                <w:rFonts w:ascii="Consolas" w:eastAsia="Times New Roman" w:hAnsi="Consolas" w:cs="Segoe UI"/>
+                <w:color w:val="333333"/>
+                <w:sz w:val="18"/>
+                <w:szCs w:val="18"/>
+              </w:rPr>
+            </w:pPr>
+          </w:p>
+        </w:tc>
+        <w:tc>
+          <w:tcPr>
+            <w:tcW w:w="8143" w:type="dxa"/>
+            <w:hideMark/>
+          </w:tcPr>
+          <w:p>
+            <w:pPr>
+              <w:spacing w:after="0" w:line="300" w:lineRule="atLeast"/>
+              <w:rPr>
+                <w:rFonts w:ascii="Consolas" w:eastAsia="Times New Roman" w:hAnsi="Consolas" w:cs="Segoe UI"/>
+                <w:color w:val="333333"/>
+                <w:sz w:val="18"/>
+                <w:szCs w:val="18"/>
+              </w:rPr>
+            </w:pPr>
+          </w:p>
+        </w:tc>
+      </w:tr>
+      <w:tr>
+        <w:tc>
+          <w:tcPr>
+            <w:tcW w:w="330" w:type="dxa"/>
+            <w:noWrap/>
+            <w:hideMark/>
+          </w:tcPr>
+          <w:p>
+            <w:pPr>
+              <w:spacing w:after="0" w:line="300" w:lineRule="atLeast"/>
+              <w:jc w:val="right"/>
+              <w:rPr>
+                <w:rFonts w:ascii="Consolas" w:eastAsia="Times New Roman" w:hAnsi="Consolas" w:cs="Segoe UI"/>
+                <w:color w:val="333333"/>
+                <w:sz w:val="18"/>
+                <w:szCs w:val="18"/>
+              </w:rPr>
+            </w:pPr>
+          </w:p>
+        </w:tc>
+        <w:tc>
+          <w:tcPr>
+            <w:tcW w:w="8143" w:type="dxa"/>
+            <w:hideMark/>
+          </w:tcPr>
+          <w:p>
+            <w:pPr>
+              <w:spacing w:after="0" w:line="300" w:lineRule="atLeast"/>
+              <w:rPr>
+                <w:rFonts w:ascii="Consolas" w:eastAsia="Times New Roman" w:hAnsi="Consolas" w:cs="Segoe UI"/>
+                <w:color w:val="333333"/>
+                <w:sz w:val="18"/>
+                <w:szCs w:val="18"/>
+              </w:rPr>
+            </w:pPr>
+            <w:r>
+              <w:rPr>
+                <w:rFonts w:ascii="Consolas" w:eastAsia="Times New Roman" w:hAnsi="Consolas" w:cs="Segoe UI"/>
+                <w:color w:val="969896"/>
+                <w:sz w:val="18"/>
+              </w:rPr>
+              <w:t>#code adapted from :</w:t>
+            </w:r>
+          </w:p>
+        </w:tc>
+      </w:tr>
+      <w:tr>
+        <w:tc>
+          <w:tcPr>
+            <w:tcW w:w="330" w:type="dxa"/>
+            <w:noWrap/>
+            <w:hideMark/>
+          </w:tcPr>
+          <w:p>
+            <w:pPr>
+              <w:spacing w:after="0" w:line="300" w:lineRule="atLeast"/>
+              <w:jc w:val="right"/>
+              <w:rPr>
+                <w:rFonts w:ascii="Consolas" w:eastAsia="Times New Roman" w:hAnsi="Consolas" w:cs="Segoe UI"/>
+                <w:color w:val="333333"/>
+                <w:sz w:val="18"/>
+                <w:szCs w:val="18"/>
+              </w:rPr>
+            </w:pPr>
+          </w:p>
+        </w:tc>
+        <w:tc>
+          <w:tcPr>
+            <w:tcW w:w="8143" w:type="dxa"/>
+            <w:hideMark/>
+          </w:tcPr>
+          <w:p>
+            <w:pPr>
+              <w:spacing w:after="0" w:line="300" w:lineRule="atLeast"/>
+              <w:rPr>
+                <w:rFonts w:ascii="Consolas" w:eastAsia="Times New Roman" w:hAnsi="Consolas" w:cs="Segoe UI"/>
+                <w:color w:val="333333"/>
+                <w:sz w:val="18"/>
+                <w:szCs w:val="18"/>
+              </w:rPr>
+            </w:pPr>
+            <w:r>
+              <w:rPr>
+                <w:rFonts w:ascii="Consolas" w:eastAsia="Times New Roman" w:hAnsi="Consolas" w:cs="Segoe UI"/>
+                <w:color w:val="969896"/>
+                <w:sz w:val="18"/>
+              </w:rPr>
+              <w:t>#"Computer Networking: A Top-Down Approach" by Keith Ross and James Kurose</w:t>
+            </w:r>
+          </w:p>
+        </w:tc>
+      </w:tr>
+      <w:tr>
+        <w:tc>
+          <w:tcPr>
+            <w:tcW w:w="330" w:type="dxa"/>
+            <w:noWrap/>
+            <w:hideMark/>
+          </w:tcPr>
+          <w:p>
+            <w:pPr>
+              <w:spacing w:after="0" w:line="300" w:lineRule="atLeast"/>
+              <w:jc w:val="right"/>
+              <w:rPr>
+                <w:rFonts w:ascii="Consolas" w:eastAsia="Times New Roman" w:hAnsi="Consolas" w:cs="Segoe UI"/>
+                <w:color w:val="333333"/>
+                <w:sz w:val="18"/>
+                <w:szCs w:val="18"/>
+              </w:rPr>
+            </w:pPr>
+          </w:p>
+        </w:tc>
+        <w:tc>
+          <w:tcPr>
+            <w:tcW w:w="8143" w:type="dxa"/>
+            <w:hideMark/>
+          </w:tcPr>
+          <w:p>
+            <w:pPr>
+              <w:spacing w:after="0" w:line="300" w:lineRule="atLeast"/>
+              <w:rPr>
+                <w:rFonts w:ascii="Consolas" w:eastAsia="Times New Roman" w:hAnsi="Consolas" w:cs="Segoe UI"/>
+                <w:color w:val="333333"/>
+                <w:sz w:val="18"/>
+                <w:szCs w:val="18"/>
+              </w:rPr>
+            </w:pPr>
+          </w:p>
+        </w:tc>
+      </w:tr>
+      <w:tr>
+        <w:tc>
+          <w:tcPr>
+            <w:tcW w:w="330" w:type="dxa"/>
+            <w:noWrap/>
+            <w:hideMark/>
+          </w:tcPr>
+          <w:p>
+            <w:pPr>
+              <w:spacing w:after="0" w:line="300" w:lineRule="atLeast"/>
+              <w:jc w:val="right"/>
+              <w:rPr>
+                <w:rFonts w:ascii="Consolas" w:eastAsia="Times New Roman" w:hAnsi="Consolas" w:cs="Segoe UI"/>
+                <w:color w:val="333333"/>
+                <w:sz w:val="18"/>
+                <w:szCs w:val="18"/>
+              </w:rPr>
+            </w:pPr>
+          </w:p>
+        </w:tc>
+        <w:tc>
+          <w:tcPr>
+            <w:tcW w:w="8143" w:type="dxa"/>
+            <w:hideMark/>
+          </w:tcPr>
+          <w:p>
+            <w:pPr>
+              <w:spacing w:after="0" w:line="300" w:lineRule="atLeast"/>
+              <w:rPr>
+                <w:rFonts w:ascii="Consolas" w:eastAsia="Times New Roman" w:hAnsi="Consolas" w:cs="Segoe UI"/>
+                <w:color w:val="333333"/>
+                <w:sz w:val="18"/>
+                <w:szCs w:val="18"/>
+              </w:rPr>
+            </w:pPr>
+            <w:r>
+              <w:rPr>
+                <w:rFonts w:ascii="Consolas" w:eastAsia="Times New Roman" w:hAnsi="Consolas" w:cs="Segoe UI"/>
+                <w:color w:val="A71D5D"/>
+                <w:sz w:val="18"/>
+              </w:rPr>
+              <w:t>from</w:t>
+            </w:r>
+            <w:r>
+              <w:rPr>
+                <w:rFonts w:ascii="Consolas" w:eastAsia="Times New Roman" w:hAnsi="Consolas" w:cs="Segoe UI"/>
+                <w:color w:val="333333"/>
+                <w:sz w:val="18"/>
+                <w:szCs w:val="18"/>
+              </w:rPr>
+              <w:t xml:space="preserve"> socket </w:t>
+            </w:r>
+            <w:r>
+              <w:rPr>
+                <w:rFonts w:ascii="Consolas" w:eastAsia="Times New Roman" w:hAnsi="Consolas" w:cs="Segoe UI"/>
+                <w:color w:val="A71D5D"/>
+                <w:sz w:val="18"/>
+              </w:rPr>
+              <w:t>import</w:t>
+            </w:r>
+            <w:r>
+              <w:rPr>
+                <w:rFonts w:ascii="Consolas" w:eastAsia="Times New Roman" w:hAnsi="Consolas" w:cs="Segoe UI"/>
+                <w:color w:val="333333"/>
+                <w:sz w:val="18"/>
+                <w:szCs w:val="18"/>
+              </w:rPr>
+              <w:t xml:space="preserve"> </w:t>
+            </w:r>
+            <w:r>
+              <w:rPr>
+                <w:rFonts w:ascii="Consolas" w:eastAsia="Times New Roman" w:hAnsi="Consolas" w:cs="Segoe UI"/>
+                <w:color w:val="A71D5D"/>
+                <w:sz w:val="18"/>
+              </w:rPr>
+              <w:t>*</w:t>
+            </w:r>
+          </w:p>
+        </w:tc>
+      </w:tr>
+      <w:tr>
+        <w:tc>
+          <w:tcPr>
+            <w:tcW w:w="330" w:type="dxa"/>
+            <w:noWrap/>
+            <w:hideMark/>
+          </w:tcPr>
+          <w:p>
+            <w:pPr>
+              <w:spacing w:after="0" w:line="300" w:lineRule="atLeast"/>
+              <w:jc w:val="right"/>
+              <w:rPr>
+                <w:rFonts w:ascii="Consolas" w:eastAsia="Times New Roman" w:hAnsi="Consolas" w:cs="Segoe UI"/>
+                <w:color w:val="333333"/>
+                <w:sz w:val="18"/>
+                <w:szCs w:val="18"/>
+              </w:rPr>
+            </w:pPr>
+          </w:p>
+        </w:tc>
+        <w:tc>
+          <w:tcPr>
+            <w:tcW w:w="8143" w:type="dxa"/>
+            <w:hideMark/>
+          </w:tcPr>
+          <w:p>
+            <w:pPr>
+              <w:spacing w:after="0" w:line="300" w:lineRule="atLeast"/>
+              <w:rPr>
+                <w:rFonts w:ascii="Consolas" w:eastAsia="Times New Roman" w:hAnsi="Consolas" w:cs="Segoe UI"/>
+                <w:color w:val="333333"/>
+                <w:sz w:val="18"/>
+                <w:szCs w:val="18"/>
+              </w:rPr>
+            </w:pPr>
+            <w:r>
+              <w:rPr>
+                <w:rFonts w:ascii="Consolas" w:eastAsia="Times New Roman" w:hAnsi="Consolas" w:cs="Segoe UI"/>
+                <w:color w:val="A71D5D"/>
+                <w:sz w:val="18"/>
+              </w:rPr>
+              <w:t>from</w:t>
+            </w:r>
+            <w:r>
+              <w:rPr>
+                <w:rFonts w:ascii="Consolas" w:eastAsia="Times New Roman" w:hAnsi="Consolas" w:cs="Segoe UI"/>
+                <w:color w:val="333333"/>
+                <w:sz w:val="18"/>
+                <w:szCs w:val="18"/>
+              </w:rPr>
+              <w:t xml:space="preserve"> </w:t>
             </w:r>
             <w:proofErr w:type="spellStart"/>
             <w:r>
               <w:rPr>
                 <w:rFonts w:ascii="Consolas" w:eastAsia="Times New Roman" w:hAnsi="Consolas" w:cs="Segoe UI"/>
+                <w:color w:val="333333"/>
+                <w:sz w:val="18"/>
+                <w:szCs w:val="18"/>
+              </w:rPr>
+              <w:t>tkinter</w:t>
+            </w:r>
+            <w:proofErr w:type="spellEnd"/>
+            <w:r>
+              <w:rPr>
+                <w:rFonts w:ascii="Consolas" w:eastAsia="Times New Roman" w:hAnsi="Consolas" w:cs="Segoe UI"/>
+                <w:color w:val="333333"/>
+                <w:sz w:val="18"/>
+                <w:szCs w:val="18"/>
+              </w:rPr>
+              <w:t xml:space="preserve"> </w:t>
+            </w:r>
+            <w:r>
+              <w:rPr>
+                <w:rFonts w:ascii="Consolas" w:eastAsia="Times New Roman" w:hAnsi="Consolas" w:cs="Segoe UI"/>
+                <w:color w:val="A71D5D"/>
+                <w:sz w:val="18"/>
+              </w:rPr>
+              <w:t>import</w:t>
+            </w:r>
+            <w:r>
+              <w:rPr>
+                <w:rFonts w:ascii="Consolas" w:eastAsia="Times New Roman" w:hAnsi="Consolas" w:cs="Segoe UI"/>
+                <w:color w:val="333333"/>
+                <w:sz w:val="18"/>
+                <w:szCs w:val="18"/>
+              </w:rPr>
+              <w:t xml:space="preserve"> </w:t>
+            </w:r>
+            <w:r>
+              <w:rPr>
+                <w:rFonts w:ascii="Consolas" w:eastAsia="Times New Roman" w:hAnsi="Consolas" w:cs="Segoe UI"/>
+                <w:color w:val="A71D5D"/>
+                <w:sz w:val="18"/>
+              </w:rPr>
+              <w:t>*</w:t>
+            </w:r>
+          </w:p>
+        </w:tc>
+      </w:tr>
+      <w:tr>
+        <w:tc>
+          <w:tcPr>
+            <w:tcW w:w="330" w:type="dxa"/>
+            <w:noWrap/>
+            <w:hideMark/>
+          </w:tcPr>
+          <w:p>
+            <w:pPr>
+              <w:spacing w:after="0" w:line="300" w:lineRule="atLeast"/>
+              <w:jc w:val="right"/>
+              <w:rPr>
+                <w:rFonts w:ascii="Consolas" w:eastAsia="Times New Roman" w:hAnsi="Consolas" w:cs="Segoe UI"/>
+                <w:color w:val="333333"/>
+                <w:sz w:val="18"/>
+                <w:szCs w:val="18"/>
+              </w:rPr>
+            </w:pPr>
+          </w:p>
+        </w:tc>
+        <w:tc>
+          <w:tcPr>
+            <w:tcW w:w="8143" w:type="dxa"/>
+            <w:hideMark/>
+          </w:tcPr>
+          <w:p>
+            <w:pPr>
+              <w:spacing w:after="0" w:line="300" w:lineRule="atLeast"/>
+              <w:rPr>
+                <w:rFonts w:ascii="Consolas" w:eastAsia="Times New Roman" w:hAnsi="Consolas" w:cs="Segoe UI"/>
+                <w:color w:val="333333"/>
+                <w:sz w:val="18"/>
+                <w:szCs w:val="18"/>
+              </w:rPr>
+            </w:pPr>
+          </w:p>
+        </w:tc>
+      </w:tr>
+      <w:tr>
+        <w:tc>
+          <w:tcPr>
+            <w:tcW w:w="330" w:type="dxa"/>
+            <w:noWrap/>
+            <w:hideMark/>
+          </w:tcPr>
+          <w:p>
+            <w:pPr>
+              <w:spacing w:after="0" w:line="300" w:lineRule="atLeast"/>
+              <w:jc w:val="right"/>
+              <w:rPr>
+                <w:rFonts w:ascii="Consolas" w:eastAsia="Times New Roman" w:hAnsi="Consolas" w:cs="Segoe UI"/>
+                <w:color w:val="333333"/>
+                <w:sz w:val="18"/>
+                <w:szCs w:val="18"/>
+              </w:rPr>
+            </w:pPr>
+          </w:p>
+        </w:tc>
+        <w:tc>
+          <w:tcPr>
+            <w:tcW w:w="8143" w:type="dxa"/>
+            <w:hideMark/>
+          </w:tcPr>
+          <w:p>
+            <w:pPr>
+              <w:spacing w:after="0" w:line="300" w:lineRule="atLeast"/>
+              <w:rPr>
+                <w:rFonts w:ascii="Consolas" w:eastAsia="Times New Roman" w:hAnsi="Consolas" w:cs="Segoe UI"/>
+                <w:color w:val="333333"/>
+                <w:sz w:val="18"/>
+                <w:szCs w:val="18"/>
+              </w:rPr>
+            </w:pPr>
+          </w:p>
+        </w:tc>
+      </w:tr>
+      <w:tr>
+        <w:tc>
+          <w:tcPr>
+            <w:tcW w:w="330" w:type="dxa"/>
+            <w:noWrap/>
+            <w:hideMark/>
+          </w:tcPr>
+          <w:p>
+            <w:pPr>
+              <w:spacing w:after="0" w:line="300" w:lineRule="atLeast"/>
+              <w:jc w:val="right"/>
+              <w:rPr>
+                <w:rFonts w:ascii="Consolas" w:eastAsia="Times New Roman" w:hAnsi="Consolas" w:cs="Segoe UI"/>
+                <w:color w:val="333333"/>
+                <w:sz w:val="18"/>
+                <w:szCs w:val="18"/>
+              </w:rPr>
+            </w:pPr>
+          </w:p>
+        </w:tc>
+        <w:tc>
+          <w:tcPr>
+            <w:tcW w:w="8143" w:type="dxa"/>
+            <w:hideMark/>
+          </w:tcPr>
+          <w:p>
+            <w:pPr>
+              <w:spacing w:after="0" w:line="300" w:lineRule="atLeast"/>
+              <w:rPr>
+                <w:rFonts w:ascii="Consolas" w:eastAsia="Times New Roman" w:hAnsi="Consolas" w:cs="Segoe UI"/>
+                <w:color w:val="333333"/>
+                <w:sz w:val="18"/>
+                <w:szCs w:val="18"/>
+              </w:rPr>
+            </w:pPr>
+            <w:r>
+              <w:rPr>
+                <w:rFonts w:ascii="Consolas" w:eastAsia="Times New Roman" w:hAnsi="Consolas" w:cs="Segoe UI"/>
+                <w:color w:val="A71D5D"/>
+                <w:sz w:val="18"/>
+              </w:rPr>
+              <w:t>global</w:t>
+            </w:r>
+            <w:r>
+              <w:rPr>
+                <w:rFonts w:ascii="Consolas" w:eastAsia="Times New Roman" w:hAnsi="Consolas" w:cs="Segoe UI"/>
+                <w:color w:val="333333"/>
+                <w:sz w:val="18"/>
+                <w:szCs w:val="18"/>
+              </w:rPr>
+              <w:t xml:space="preserve"> root</w:t>
+            </w:r>
+          </w:p>
+        </w:tc>
+      </w:tr>
+      <w:tr>
+        <w:tc>
+          <w:tcPr>
+            <w:tcW w:w="330" w:type="dxa"/>
+            <w:noWrap/>
+            <w:hideMark/>
+          </w:tcPr>
+          <w:p>
+            <w:pPr>
+              <w:spacing w:after="0" w:line="300" w:lineRule="atLeast"/>
+              <w:jc w:val="right"/>
+              <w:rPr>
+                <w:rFonts w:ascii="Consolas" w:eastAsia="Times New Roman" w:hAnsi="Consolas" w:cs="Segoe UI"/>
+                <w:color w:val="333333"/>
+                <w:sz w:val="18"/>
+                <w:szCs w:val="18"/>
+              </w:rPr>
+            </w:pPr>
+          </w:p>
+        </w:tc>
+        <w:tc>
+          <w:tcPr>
+            <w:tcW w:w="8143" w:type="dxa"/>
+            <w:hideMark/>
+          </w:tcPr>
+          <w:p>
+            <w:pPr>
+              <w:spacing w:after="0" w:line="300" w:lineRule="atLeast"/>
+              <w:rPr>
+                <w:rFonts w:ascii="Consolas" w:eastAsia="Times New Roman" w:hAnsi="Consolas" w:cs="Segoe UI"/>
+                <w:color w:val="333333"/>
+                <w:sz w:val="18"/>
+                <w:szCs w:val="18"/>
+              </w:rPr>
+            </w:pPr>
+          </w:p>
+        </w:tc>
+      </w:tr>
+      <w:tr>
+        <w:tc>
+          <w:tcPr>
+            <w:tcW w:w="330" w:type="dxa"/>
+            <w:noWrap/>
+            <w:hideMark/>
+          </w:tcPr>
+          <w:p>
+            <w:pPr>
+              <w:spacing w:after="0" w:line="300" w:lineRule="atLeast"/>
+              <w:jc w:val="right"/>
+              <w:rPr>
+                <w:rFonts w:ascii="Consolas" w:eastAsia="Times New Roman" w:hAnsi="Consolas" w:cs="Segoe UI"/>
+                <w:color w:val="333333"/>
+                <w:sz w:val="18"/>
+                <w:szCs w:val="18"/>
+              </w:rPr>
+            </w:pPr>
+          </w:p>
+        </w:tc>
+        <w:tc>
+          <w:tcPr>
+            <w:tcW w:w="8143" w:type="dxa"/>
+            <w:hideMark/>
+          </w:tcPr>
+          <w:p>
+            <w:pPr>
+              <w:spacing w:after="0" w:line="300" w:lineRule="atLeast"/>
+              <w:rPr>
+                <w:rFonts w:ascii="Consolas" w:eastAsia="Times New Roman" w:hAnsi="Consolas" w:cs="Segoe UI"/>
+                <w:color w:val="333333"/>
+                <w:sz w:val="18"/>
+                <w:szCs w:val="18"/>
+              </w:rPr>
+            </w:pPr>
+            <w:r>
+              <w:rPr>
+                <w:rFonts w:ascii="Consolas" w:eastAsia="Times New Roman" w:hAnsi="Consolas" w:cs="Segoe UI"/>
                 <w:color w:val="969896"/>
                 <w:sz w:val="18"/>
               </w:rPr>
-              <w:t>Tozier</w:t>
+              <w:t># Size of packets to send</w:t>
+            </w:r>
+          </w:p>
+        </w:tc>
+      </w:tr>
+      <w:tr>
+        <w:tc>
+          <w:tcPr>
+            <w:tcW w:w="330" w:type="dxa"/>
+            <w:noWrap/>
+            <w:hideMark/>
+          </w:tcPr>
+          <w:p>
+            <w:pPr>
+              <w:spacing w:after="0" w:line="300" w:lineRule="atLeast"/>
+              <w:jc w:val="right"/>
+              <w:rPr>
+                <w:rFonts w:ascii="Consolas" w:eastAsia="Times New Roman" w:hAnsi="Consolas" w:cs="Segoe UI"/>
+                <w:color w:val="333333"/>
+                <w:sz w:val="18"/>
+                <w:szCs w:val="18"/>
+              </w:rPr>
+            </w:pPr>
+          </w:p>
+        </w:tc>
+        <w:tc>
+          <w:tcPr>
+            <w:tcW w:w="8143" w:type="dxa"/>
+            <w:hideMark/>
+          </w:tcPr>
+          <w:p>
+            <w:pPr>
+              <w:spacing w:after="0" w:line="300" w:lineRule="atLeast"/>
+              <w:rPr>
+                <w:rFonts w:ascii="Consolas" w:eastAsia="Times New Roman" w:hAnsi="Consolas" w:cs="Segoe UI"/>
+                <w:color w:val="333333"/>
+                <w:sz w:val="18"/>
+                <w:szCs w:val="18"/>
+              </w:rPr>
+            </w:pPr>
+            <w:proofErr w:type="spellStart"/>
+            <w:r>
+              <w:rPr>
+                <w:rFonts w:ascii="Consolas" w:eastAsia="Times New Roman" w:hAnsi="Consolas" w:cs="Segoe UI"/>
+                <w:color w:val="333333"/>
+                <w:sz w:val="18"/>
+                <w:szCs w:val="18"/>
+              </w:rPr>
+              <w:t>PacketSize</w:t>
             </w:r>
             <w:proofErr w:type="spellEnd"/>
-          </w:p>
+            <w:r>
+              <w:rPr>
+                <w:rFonts w:ascii="Consolas" w:eastAsia="Times New Roman" w:hAnsi="Consolas" w:cs="Segoe UI"/>
+                <w:color w:val="333333"/>
+                <w:sz w:val="18"/>
+                <w:szCs w:val="18"/>
+              </w:rPr>
+              <w:t xml:space="preserve"> </w:t>
+            </w:r>
+            <w:r>
+              <w:rPr>
+                <w:rFonts w:ascii="Consolas" w:eastAsia="Times New Roman" w:hAnsi="Consolas" w:cs="Segoe UI"/>
+                <w:color w:val="A71D5D"/>
+                <w:sz w:val="18"/>
+              </w:rPr>
+              <w:t>=</w:t>
+            </w:r>
+            <w:r>
+              <w:rPr>
+                <w:rFonts w:ascii="Consolas" w:eastAsia="Times New Roman" w:hAnsi="Consolas" w:cs="Segoe UI"/>
+                <w:color w:val="333333"/>
+                <w:sz w:val="18"/>
+                <w:szCs w:val="18"/>
+              </w:rPr>
+              <w:t xml:space="preserve"> </w:t>
+            </w:r>
+            <w:r>
+              <w:rPr>
+                <w:rFonts w:ascii="Consolas" w:eastAsia="Times New Roman" w:hAnsi="Consolas" w:cs="Segoe UI"/>
+                <w:color w:val="0086B3"/>
+                <w:sz w:val="18"/>
+              </w:rPr>
+              <w:t>1024</w:t>
+            </w:r>
+          </w:p>
+        </w:tc>
+      </w:tr>
+      <w:tr>
+        <w:tc>
+          <w:tcPr>
+            <w:tcW w:w="330" w:type="dxa"/>
+            <w:noWrap/>
+            <w:hideMark/>
+          </w:tcPr>
+          <w:p>
+            <w:pPr>
+              <w:spacing w:after="0" w:line="300" w:lineRule="atLeast"/>
+              <w:jc w:val="right"/>
+              <w:rPr>
+                <w:rFonts w:ascii="Consolas" w:eastAsia="Times New Roman" w:hAnsi="Consolas" w:cs="Segoe UI"/>
+                <w:color w:val="333333"/>
+                <w:sz w:val="18"/>
+                <w:szCs w:val="18"/>
+              </w:rPr>
+            </w:pPr>
+          </w:p>
+        </w:tc>
+        <w:tc>
+          <w:tcPr>
+            <w:tcW w:w="8143" w:type="dxa"/>
+            <w:hideMark/>
+          </w:tcPr>
           <w:p>
             <w:pPr>
               <w:spacing w:after="0" w:line="300" w:lineRule="atLeast"/>
@@ -2328,7 +2969,7 @@
                 <w:color w:val="969896"/>
                 <w:sz w:val="18"/>
               </w:rPr>
-              <w:t>#Python Net Design Project Phase 1</w:t>
+              <w:t># Message to signify end of file</w:t>
             </w:r>
           </w:p>
         </w:tc>
@@ -2368,6 +3009,59 @@
                 <w:szCs w:val="18"/>
               </w:rPr>
             </w:pPr>
+            <w:proofErr w:type="spellStart"/>
+            <w:r>
+              <w:rPr>
+                <w:rFonts w:ascii="Consolas" w:eastAsia="Times New Roman" w:hAnsi="Consolas" w:cs="Segoe UI"/>
+                <w:color w:val="333333"/>
+                <w:sz w:val="18"/>
+                <w:szCs w:val="18"/>
+              </w:rPr>
+              <w:t>TerminateCharacter</w:t>
+            </w:r>
+            <w:proofErr w:type="spellEnd"/>
+            <w:r>
+              <w:rPr>
+                <w:rFonts w:ascii="Consolas" w:eastAsia="Times New Roman" w:hAnsi="Consolas" w:cs="Segoe UI"/>
+                <w:color w:val="333333"/>
+                <w:sz w:val="18"/>
+                <w:szCs w:val="18"/>
+              </w:rPr>
+              <w:t xml:space="preserve"> </w:t>
+            </w:r>
+            <w:r>
+              <w:rPr>
+                <w:rFonts w:ascii="Consolas" w:eastAsia="Times New Roman" w:hAnsi="Consolas" w:cs="Segoe UI"/>
+                <w:color w:val="A71D5D"/>
+                <w:sz w:val="18"/>
+              </w:rPr>
+              <w:t>=</w:t>
+            </w:r>
+            <w:r>
+              <w:rPr>
+                <w:rFonts w:ascii="Consolas" w:eastAsia="Times New Roman" w:hAnsi="Consolas" w:cs="Segoe UI"/>
+                <w:color w:val="333333"/>
+                <w:sz w:val="18"/>
+                <w:szCs w:val="18"/>
+              </w:rPr>
+              <w:t xml:space="preserve"> </w:t>
+            </w:r>
+            <w:r>
+              <w:rPr>
+                <w:rFonts w:ascii="Consolas" w:eastAsia="Times New Roman" w:hAnsi="Consolas" w:cs="Segoe UI"/>
+                <w:color w:val="A71D5D"/>
+                <w:sz w:val="18"/>
+              </w:rPr>
+              <w:t>b</w:t>
+            </w:r>
+            <w:r>
+              <w:rPr>
+                <w:rFonts w:ascii="Consolas" w:eastAsia="Times New Roman" w:hAnsi="Consolas" w:cs="Segoe UI"/>
+                <w:color w:val="183691"/>
+                <w:sz w:val="18"/>
+              </w:rPr>
+              <w:t>''</w:t>
+            </w:r>
           </w:p>
         </w:tc>
       </w:tr>
@@ -2406,14 +3100,6 @@
                 <w:szCs w:val="18"/>
               </w:rPr>
             </w:pPr>
-            <w:r>
-              <w:rPr>
-                <w:rFonts w:ascii="Consolas" w:eastAsia="Times New Roman" w:hAnsi="Consolas" w:cs="Segoe UI"/>
-                <w:color w:val="969896"/>
-                <w:sz w:val="18"/>
-              </w:rPr>
-              <w:t>#code adapted from :</w:t>
-            </w:r>
           </w:p>
         </w:tc>
       </w:tr>
@@ -2452,114 +3138,33 @@
                 <w:szCs w:val="18"/>
               </w:rPr>
             </w:pPr>
-            <w:r>
-              <w:rPr>
-                <w:rFonts w:ascii="Consolas" w:eastAsia="Times New Roman" w:hAnsi="Consolas" w:cs="Segoe UI"/>
-                <w:color w:val="969896"/>
-                <w:sz w:val="18"/>
-              </w:rPr>
-              <w:t>#"Computer Networking: A Top-Down Approach" by Keith Ross and James Kurose</w:t>
-            </w:r>
-          </w:p>
-        </w:tc>
-      </w:tr>
-      <w:tr>
-        <w:tc>
-          <w:tcPr>
-            <w:tcW w:w="330" w:type="dxa"/>
-            <w:noWrap/>
-            <w:hideMark/>
-          </w:tcPr>
-          <w:p>
-            <w:pPr>
-              <w:spacing w:after="0" w:line="300" w:lineRule="atLeast"/>
-              <w:jc w:val="right"/>
-              <w:rPr>
-                <w:rFonts w:ascii="Consolas" w:eastAsia="Times New Roman" w:hAnsi="Consolas" w:cs="Segoe UI"/>
-                <w:color w:val="333333"/>
-                <w:sz w:val="18"/>
-                <w:szCs w:val="18"/>
-              </w:rPr>
-            </w:pPr>
-          </w:p>
-        </w:tc>
-        <w:tc>
-          <w:tcPr>
-            <w:tcW w:w="8143" w:type="dxa"/>
-            <w:hideMark/>
-          </w:tcPr>
-          <w:p>
-            <w:pPr>
-              <w:spacing w:after="0" w:line="300" w:lineRule="atLeast"/>
-              <w:rPr>
-                <w:rFonts w:ascii="Consolas" w:eastAsia="Times New Roman" w:hAnsi="Consolas" w:cs="Segoe UI"/>
-                <w:color w:val="333333"/>
-                <w:sz w:val="18"/>
-                <w:szCs w:val="18"/>
-              </w:rPr>
-            </w:pPr>
-          </w:p>
-        </w:tc>
-      </w:tr>
-      <w:tr>
-        <w:tc>
-          <w:tcPr>
-            <w:tcW w:w="330" w:type="dxa"/>
-            <w:noWrap/>
-            <w:hideMark/>
-          </w:tcPr>
-          <w:p>
-            <w:pPr>
-              <w:spacing w:after="0" w:line="300" w:lineRule="atLeast"/>
-              <w:jc w:val="right"/>
-              <w:rPr>
-                <w:rFonts w:ascii="Consolas" w:eastAsia="Times New Roman" w:hAnsi="Consolas" w:cs="Segoe UI"/>
-                <w:color w:val="333333"/>
-                <w:sz w:val="18"/>
-                <w:szCs w:val="18"/>
-              </w:rPr>
-            </w:pPr>
-          </w:p>
-        </w:tc>
-        <w:tc>
-          <w:tcPr>
-            <w:tcW w:w="8143" w:type="dxa"/>
-            <w:hideMark/>
-          </w:tcPr>
-          <w:p>
-            <w:pPr>
-              <w:spacing w:after="0" w:line="300" w:lineRule="atLeast"/>
-              <w:rPr>
-                <w:rFonts w:ascii="Consolas" w:eastAsia="Times New Roman" w:hAnsi="Consolas" w:cs="Segoe UI"/>
-                <w:color w:val="333333"/>
-                <w:sz w:val="18"/>
-                <w:szCs w:val="18"/>
-              </w:rPr>
-            </w:pPr>
+            <w:proofErr w:type="spellStart"/>
+            <w:r>
+              <w:rPr>
+                <w:rFonts w:ascii="Consolas" w:eastAsia="Times New Roman" w:hAnsi="Consolas" w:cs="Segoe UI"/>
+                <w:color w:val="333333"/>
+                <w:sz w:val="18"/>
+                <w:szCs w:val="18"/>
+              </w:rPr>
+              <w:t>ServerName</w:t>
+            </w:r>
+            <w:proofErr w:type="spellEnd"/>
+            <w:r>
+              <w:rPr>
+                <w:rFonts w:ascii="Consolas" w:eastAsia="Times New Roman" w:hAnsi="Consolas" w:cs="Segoe UI"/>
+                <w:color w:val="333333"/>
+                <w:sz w:val="18"/>
+                <w:szCs w:val="18"/>
+              </w:rPr>
+              <w:t xml:space="preserve"> </w:t>
+            </w:r>
             <w:r>
               <w:rPr>
                 <w:rFonts w:ascii="Consolas" w:eastAsia="Times New Roman" w:hAnsi="Consolas" w:cs="Segoe UI"/>
                 <w:color w:val="A71D5D"/>
                 <w:sz w:val="18"/>
               </w:rPr>
-              <w:t>from</w:t>
-            </w:r>
-            <w:r>
-              <w:rPr>
-                <w:rFonts w:ascii="Consolas" w:eastAsia="Times New Roman" w:hAnsi="Consolas" w:cs="Segoe UI"/>
-                <w:color w:val="333333"/>
-                <w:sz w:val="18"/>
-                <w:szCs w:val="18"/>
-              </w:rPr>
-              <w:t xml:space="preserve"> socket </w:t>
-            </w:r>
-            <w:r>
-              <w:rPr>
-                <w:rFonts w:ascii="Consolas" w:eastAsia="Times New Roman" w:hAnsi="Consolas" w:cs="Segoe UI"/>
-                <w:color w:val="A71D5D"/>
-                <w:sz w:val="18"/>
-              </w:rPr>
-              <w:t>import</w:t>
+              <w:t>=</w:t>
             </w:r>
             <w:r>
               <w:rPr>
@@ -2573,684 +3178,10 @@
             <w:r>
               <w:rPr>
                 <w:rFonts w:ascii="Consolas" w:eastAsia="Times New Roman" w:hAnsi="Consolas" w:cs="Segoe UI"/>
-                <w:color w:val="A71D5D"/>
-                <w:sz w:val="18"/>
-              </w:rPr>
-              <w:t>*</w:t>
-            </w:r>
-          </w:p>
-        </w:tc>
-      </w:tr>
-      <w:tr>
-        <w:tc>
-          <w:tcPr>
-            <w:tcW w:w="330" w:type="dxa"/>
-            <w:noWrap/>
-            <w:hideMark/>
-          </w:tcPr>
-          <w:p>
-            <w:pPr>
-              <w:spacing w:after="0" w:line="300" w:lineRule="atLeast"/>
-              <w:jc w:val="right"/>
-              <w:rPr>
-                <w:rFonts w:ascii="Consolas" w:eastAsia="Times New Roman" w:hAnsi="Consolas" w:cs="Segoe UI"/>
-                <w:color w:val="333333"/>
-                <w:sz w:val="18"/>
-                <w:szCs w:val="18"/>
-              </w:rPr>
-            </w:pPr>
-          </w:p>
-        </w:tc>
-        <w:tc>
-          <w:tcPr>
-            <w:tcW w:w="8143" w:type="dxa"/>
-            <w:hideMark/>
-          </w:tcPr>
-          <w:p>
-            <w:pPr>
-              <w:spacing w:after="0" w:line="300" w:lineRule="atLeast"/>
-              <w:rPr>
-                <w:rFonts w:ascii="Consolas" w:eastAsia="Times New Roman" w:hAnsi="Consolas" w:cs="Segoe UI"/>
-                <w:color w:val="333333"/>
-                <w:sz w:val="18"/>
-                <w:szCs w:val="18"/>
-              </w:rPr>
-            </w:pPr>
-            <w:r>
-              <w:rPr>
-                <w:rFonts w:ascii="Consolas" w:eastAsia="Times New Roman" w:hAnsi="Consolas" w:cs="Segoe UI"/>
-                <w:color w:val="A71D5D"/>
-                <w:sz w:val="18"/>
-              </w:rPr>
-              <w:t>from</w:t>
-            </w:r>
-            <w:r>
-              <w:rPr>
-                <w:rFonts w:ascii="Consolas" w:eastAsia="Times New Roman" w:hAnsi="Consolas" w:cs="Segoe UI"/>
-                <w:color w:val="333333"/>
-                <w:sz w:val="18"/>
-                <w:szCs w:val="18"/>
-              </w:rPr>
-              <w:t xml:space="preserve"> </w:t>
-            </w:r>
-            <w:proofErr w:type="spellStart"/>
-            <w:r>
-              <w:rPr>
-                <w:rFonts w:ascii="Consolas" w:eastAsia="Times New Roman" w:hAnsi="Consolas" w:cs="Segoe UI"/>
-                <w:color w:val="333333"/>
-                <w:sz w:val="18"/>
-                <w:szCs w:val="18"/>
-              </w:rPr>
-              <w:t>tkinter</w:t>
-            </w:r>
-            <w:proofErr w:type="spellEnd"/>
-            <w:r>
-              <w:rPr>
-                <w:rFonts w:ascii="Consolas" w:eastAsia="Times New Roman" w:hAnsi="Consolas" w:cs="Segoe UI"/>
-                <w:color w:val="333333"/>
-                <w:sz w:val="18"/>
-                <w:szCs w:val="18"/>
-              </w:rPr>
-              <w:t xml:space="preserve"> </w:t>
-            </w:r>
-            <w:r>
-              <w:rPr>
-                <w:rFonts w:ascii="Consolas" w:eastAsia="Times New Roman" w:hAnsi="Consolas" w:cs="Segoe UI"/>
-                <w:color w:val="A71D5D"/>
-                <w:sz w:val="18"/>
-              </w:rPr>
-              <w:t>import</w:t>
-            </w:r>
-            <w:r>
-              <w:rPr>
-                <w:rFonts w:ascii="Consolas" w:eastAsia="Times New Roman" w:hAnsi="Consolas" w:cs="Segoe UI"/>
-                <w:color w:val="333333"/>
-                <w:sz w:val="18"/>
-                <w:szCs w:val="18"/>
-              </w:rPr>
-              <w:t xml:space="preserve"> </w:t>
-            </w:r>
-            <w:r>
-              <w:rPr>
-                <w:rFonts w:ascii="Consolas" w:eastAsia="Times New Roman" w:hAnsi="Consolas" w:cs="Segoe UI"/>
-                <w:color w:val="A71D5D"/>
-                <w:sz w:val="18"/>
-              </w:rPr>
-              <w:t>*</w:t>
-            </w:r>
-          </w:p>
-        </w:tc>
-      </w:tr>
-      <w:tr>
-        <w:tc>
-          <w:tcPr>
-            <w:tcW w:w="330" w:type="dxa"/>
-            <w:noWrap/>
-            <w:hideMark/>
-          </w:tcPr>
-          <w:p>
-            <w:pPr>
-              <w:spacing w:after="0" w:line="300" w:lineRule="atLeast"/>
-              <w:jc w:val="right"/>
-              <w:rPr>
-                <w:rFonts w:ascii="Consolas" w:eastAsia="Times New Roman" w:hAnsi="Consolas" w:cs="Segoe UI"/>
-                <w:color w:val="333333"/>
-                <w:sz w:val="18"/>
-                <w:szCs w:val="18"/>
-              </w:rPr>
-            </w:pPr>
-          </w:p>
-        </w:tc>
-        <w:tc>
-          <w:tcPr>
-            <w:tcW w:w="8143" w:type="dxa"/>
-            <w:hideMark/>
-          </w:tcPr>
-          <w:p>
-            <w:pPr>
-              <w:spacing w:after="0" w:line="300" w:lineRule="atLeast"/>
-              <w:rPr>
-                <w:rFonts w:ascii="Consolas" w:eastAsia="Times New Roman" w:hAnsi="Consolas" w:cs="Segoe UI"/>
-                <w:color w:val="333333"/>
-                <w:sz w:val="18"/>
-                <w:szCs w:val="18"/>
-              </w:rPr>
-            </w:pPr>
-          </w:p>
-        </w:tc>
-      </w:tr>
-      <w:tr>
-        <w:tc>
-          <w:tcPr>
-            <w:tcW w:w="330" w:type="dxa"/>
-            <w:noWrap/>
-            <w:hideMark/>
-          </w:tcPr>
-          <w:p>
-            <w:pPr>
-              <w:spacing w:after="0" w:line="300" w:lineRule="atLeast"/>
-              <w:jc w:val="right"/>
-              <w:rPr>
-                <w:rFonts w:ascii="Consolas" w:eastAsia="Times New Roman" w:hAnsi="Consolas" w:cs="Segoe UI"/>
-                <w:color w:val="333333"/>
-                <w:sz w:val="18"/>
-                <w:szCs w:val="18"/>
-              </w:rPr>
-            </w:pPr>
-          </w:p>
-        </w:tc>
-        <w:tc>
-          <w:tcPr>
-            <w:tcW w:w="8143" w:type="dxa"/>
-            <w:hideMark/>
-          </w:tcPr>
-          <w:p>
-            <w:pPr>
-              <w:spacing w:after="0" w:line="300" w:lineRule="atLeast"/>
-              <w:rPr>
-                <w:rFonts w:ascii="Consolas" w:eastAsia="Times New Roman" w:hAnsi="Consolas" w:cs="Segoe UI"/>
-                <w:color w:val="333333"/>
-                <w:sz w:val="18"/>
-                <w:szCs w:val="18"/>
-              </w:rPr>
-            </w:pPr>
-          </w:p>
-        </w:tc>
-      </w:tr>
-      <w:tr>
-        <w:tc>
-          <w:tcPr>
-            <w:tcW w:w="330" w:type="dxa"/>
-            <w:noWrap/>
-            <w:hideMark/>
-          </w:tcPr>
-          <w:p>
-            <w:pPr>
-              <w:spacing w:after="0" w:line="300" w:lineRule="atLeast"/>
-              <w:jc w:val="right"/>
-              <w:rPr>
-                <w:rFonts w:ascii="Consolas" w:eastAsia="Times New Roman" w:hAnsi="Consolas" w:cs="Segoe UI"/>
-                <w:color w:val="333333"/>
-                <w:sz w:val="18"/>
-                <w:szCs w:val="18"/>
-              </w:rPr>
-            </w:pPr>
-          </w:p>
-        </w:tc>
-        <w:tc>
-          <w:tcPr>
-            <w:tcW w:w="8143" w:type="dxa"/>
-            <w:hideMark/>
-          </w:tcPr>
-          <w:p>
-            <w:pPr>
-              <w:spacing w:after="0" w:line="300" w:lineRule="atLeast"/>
-              <w:rPr>
-                <w:rFonts w:ascii="Consolas" w:eastAsia="Times New Roman" w:hAnsi="Consolas" w:cs="Segoe UI"/>
-                <w:color w:val="333333"/>
-                <w:sz w:val="18"/>
-                <w:szCs w:val="18"/>
-              </w:rPr>
-            </w:pPr>
-            <w:r>
-              <w:rPr>
-                <w:rFonts w:ascii="Consolas" w:eastAsia="Times New Roman" w:hAnsi="Consolas" w:cs="Segoe UI"/>
-                <w:color w:val="A71D5D"/>
-                <w:sz w:val="18"/>
-              </w:rPr>
-              <w:t>global</w:t>
-            </w:r>
-            <w:r>
-              <w:rPr>
-                <w:rFonts w:ascii="Consolas" w:eastAsia="Times New Roman" w:hAnsi="Consolas" w:cs="Segoe UI"/>
-                <w:color w:val="333333"/>
-                <w:sz w:val="18"/>
-                <w:szCs w:val="18"/>
-              </w:rPr>
-              <w:t xml:space="preserve"> root</w:t>
-            </w:r>
-          </w:p>
-        </w:tc>
-      </w:tr>
-      <w:tr>
-        <w:tc>
-          <w:tcPr>
-            <w:tcW w:w="330" w:type="dxa"/>
-            <w:noWrap/>
-            <w:hideMark/>
-          </w:tcPr>
-          <w:p>
-            <w:pPr>
-              <w:spacing w:after="0" w:line="300" w:lineRule="atLeast"/>
-              <w:jc w:val="right"/>
-              <w:rPr>
-                <w:rFonts w:ascii="Consolas" w:eastAsia="Times New Roman" w:hAnsi="Consolas" w:cs="Segoe UI"/>
-                <w:color w:val="333333"/>
-                <w:sz w:val="18"/>
-                <w:szCs w:val="18"/>
-              </w:rPr>
-            </w:pPr>
-          </w:p>
-        </w:tc>
-        <w:tc>
-          <w:tcPr>
-            <w:tcW w:w="8143" w:type="dxa"/>
-            <w:hideMark/>
-          </w:tcPr>
-          <w:p>
-            <w:pPr>
-              <w:spacing w:after="0" w:line="300" w:lineRule="atLeast"/>
-              <w:rPr>
-                <w:rFonts w:ascii="Consolas" w:eastAsia="Times New Roman" w:hAnsi="Consolas" w:cs="Segoe UI"/>
-                <w:color w:val="333333"/>
-                <w:sz w:val="18"/>
-                <w:szCs w:val="18"/>
-              </w:rPr>
-            </w:pPr>
-          </w:p>
-        </w:tc>
-      </w:tr>
-      <w:tr>
-        <w:tc>
-          <w:tcPr>
-            <w:tcW w:w="330" w:type="dxa"/>
-            <w:noWrap/>
-            <w:hideMark/>
-          </w:tcPr>
-          <w:p>
-            <w:pPr>
-              <w:spacing w:after="0" w:line="300" w:lineRule="atLeast"/>
-              <w:jc w:val="right"/>
-              <w:rPr>
-                <w:rFonts w:ascii="Consolas" w:eastAsia="Times New Roman" w:hAnsi="Consolas" w:cs="Segoe UI"/>
-                <w:color w:val="333333"/>
-                <w:sz w:val="18"/>
-                <w:szCs w:val="18"/>
-              </w:rPr>
-            </w:pPr>
-          </w:p>
-        </w:tc>
-        <w:tc>
-          <w:tcPr>
-            <w:tcW w:w="8143" w:type="dxa"/>
-            <w:hideMark/>
-          </w:tcPr>
-          <w:p>
-            <w:pPr>
-              <w:spacing w:after="0" w:line="300" w:lineRule="atLeast"/>
-              <w:rPr>
-                <w:rFonts w:ascii="Consolas" w:eastAsia="Times New Roman" w:hAnsi="Consolas" w:cs="Segoe UI"/>
-                <w:color w:val="333333"/>
-                <w:sz w:val="18"/>
-                <w:szCs w:val="18"/>
-              </w:rPr>
-            </w:pPr>
-            <w:r>
-              <w:rPr>
-                <w:rFonts w:ascii="Consolas" w:eastAsia="Times New Roman" w:hAnsi="Consolas" w:cs="Segoe UI"/>
-                <w:color w:val="969896"/>
-                <w:sz w:val="18"/>
-              </w:rPr>
-              <w:t># Size of packets to send</w:t>
-            </w:r>
-          </w:p>
-        </w:tc>
-      </w:tr>
-      <w:tr>
-        <w:tc>
-          <w:tcPr>
-            <w:tcW w:w="330" w:type="dxa"/>
-            <w:noWrap/>
-            <w:hideMark/>
-          </w:tcPr>
-          <w:p>
-            <w:pPr>
-              <w:spacing w:after="0" w:line="300" w:lineRule="atLeast"/>
-              <w:jc w:val="right"/>
-              <w:rPr>
-                <w:rFonts w:ascii="Consolas" w:eastAsia="Times New Roman" w:hAnsi="Consolas" w:cs="Segoe UI"/>
-                <w:color w:val="333333"/>
-                <w:sz w:val="18"/>
-                <w:szCs w:val="18"/>
-              </w:rPr>
-            </w:pPr>
-          </w:p>
-        </w:tc>
-        <w:tc>
-          <w:tcPr>
-            <w:tcW w:w="8143" w:type="dxa"/>
-            <w:hideMark/>
-          </w:tcPr>
-          <w:p>
-            <w:pPr>
-              <w:spacing w:after="0" w:line="300" w:lineRule="atLeast"/>
-              <w:rPr>
-                <w:rFonts w:ascii="Consolas" w:eastAsia="Times New Roman" w:hAnsi="Consolas" w:cs="Segoe UI"/>
-                <w:color w:val="333333"/>
-                <w:sz w:val="18"/>
-                <w:szCs w:val="18"/>
-              </w:rPr>
-            </w:pPr>
-            <w:proofErr w:type="spellStart"/>
-            <w:r>
-              <w:rPr>
-                <w:rFonts w:ascii="Consolas" w:eastAsia="Times New Roman" w:hAnsi="Consolas" w:cs="Segoe UI"/>
-                <w:color w:val="333333"/>
-                <w:sz w:val="18"/>
-                <w:szCs w:val="18"/>
-              </w:rPr>
-              <w:t>PacketSize</w:t>
-            </w:r>
-            <w:proofErr w:type="spellEnd"/>
-            <w:r>
-              <w:rPr>
-                <w:rFonts w:ascii="Consolas" w:eastAsia="Times New Roman" w:hAnsi="Consolas" w:cs="Segoe UI"/>
-                <w:color w:val="333333"/>
-                <w:sz w:val="18"/>
-                <w:szCs w:val="18"/>
-              </w:rPr>
-              <w:t xml:space="preserve"> </w:t>
-            </w:r>
-            <w:r>
-              <w:rPr>
-                <w:rFonts w:ascii="Consolas" w:eastAsia="Times New Roman" w:hAnsi="Consolas" w:cs="Segoe UI"/>
-                <w:color w:val="A71D5D"/>
-                <w:sz w:val="18"/>
-              </w:rPr>
-              <w:t>=</w:t>
-            </w:r>
-            <w:r>
-              <w:rPr>
-                <w:rFonts w:ascii="Consolas" w:eastAsia="Times New Roman" w:hAnsi="Consolas" w:cs="Segoe UI"/>
-                <w:color w:val="333333"/>
-                <w:sz w:val="18"/>
-                <w:szCs w:val="18"/>
-              </w:rPr>
-              <w:t xml:space="preserve"> </w:t>
-            </w:r>
-            <w:r>
-              <w:rPr>
-                <w:rFonts w:ascii="Consolas" w:eastAsia="Times New Roman" w:hAnsi="Consolas" w:cs="Segoe UI"/>
-                <w:color w:val="0086B3"/>
-                <w:sz w:val="18"/>
-              </w:rPr>
-              <w:t>1024</w:t>
-            </w:r>
-          </w:p>
-        </w:tc>
-      </w:tr>
-      <w:tr>
-        <w:tc>
-          <w:tcPr>
-            <w:tcW w:w="330" w:type="dxa"/>
-            <w:noWrap/>
-            <w:hideMark/>
-          </w:tcPr>
-          <w:p>
-            <w:pPr>
-              <w:spacing w:after="0" w:line="300" w:lineRule="atLeast"/>
-              <w:jc w:val="right"/>
-              <w:rPr>
-                <w:rFonts w:ascii="Consolas" w:eastAsia="Times New Roman" w:hAnsi="Consolas" w:cs="Segoe UI"/>
-                <w:color w:val="333333"/>
-                <w:sz w:val="18"/>
-                <w:szCs w:val="18"/>
-              </w:rPr>
-            </w:pPr>
-          </w:p>
-        </w:tc>
-        <w:tc>
-          <w:tcPr>
-            <w:tcW w:w="8143" w:type="dxa"/>
-            <w:hideMark/>
-          </w:tcPr>
-          <w:p>
-            <w:pPr>
-              <w:spacing w:after="0" w:line="300" w:lineRule="atLeast"/>
-              <w:rPr>
-                <w:rFonts w:ascii="Consolas" w:eastAsia="Times New Roman" w:hAnsi="Consolas" w:cs="Segoe UI"/>
-                <w:color w:val="333333"/>
-                <w:sz w:val="18"/>
-                <w:szCs w:val="18"/>
-              </w:rPr>
-            </w:pPr>
-            <w:r>
-              <w:rPr>
-                <w:rFonts w:ascii="Consolas" w:eastAsia="Times New Roman" w:hAnsi="Consolas" w:cs="Segoe UI"/>
-                <w:color w:val="969896"/>
-                <w:sz w:val="18"/>
-              </w:rPr>
-              <w:t># Message to signify end of file</w:t>
-            </w:r>
-          </w:p>
-        </w:tc>
-      </w:tr>
-      <w:tr>
-        <w:tc>
-          <w:tcPr>
-            <w:tcW w:w="330" w:type="dxa"/>
-            <w:noWrap/>
-            <w:hideMark/>
-          </w:tcPr>
-          <w:p>
-            <w:pPr>
-              <w:spacing w:after="0" w:line="300" w:lineRule="atLeast"/>
-              <w:jc w:val="right"/>
-              <w:rPr>
-                <w:rFonts w:ascii="Consolas" w:eastAsia="Times New Roman" w:hAnsi="Consolas" w:cs="Segoe UI"/>
-                <w:color w:val="333333"/>
-                <w:sz w:val="18"/>
-                <w:szCs w:val="18"/>
-              </w:rPr>
-            </w:pPr>
-          </w:p>
-        </w:tc>
-        <w:tc>
-          <w:tcPr>
-            <w:tcW w:w="8143" w:type="dxa"/>
-            <w:hideMark/>
-          </w:tcPr>
-          <w:p>
-            <w:pPr>
-              <w:spacing w:after="0" w:line="300" w:lineRule="atLeast"/>
-              <w:rPr>
-                <w:rFonts w:ascii="Consolas" w:eastAsia="Times New Roman" w:hAnsi="Consolas" w:cs="Segoe UI"/>
-                <w:color w:val="333333"/>
-                <w:sz w:val="18"/>
-                <w:szCs w:val="18"/>
-              </w:rPr>
-            </w:pPr>
-            <w:proofErr w:type="spellStart"/>
-            <w:r>
-              <w:rPr>
-                <w:rFonts w:ascii="Consolas" w:eastAsia="Times New Roman" w:hAnsi="Consolas" w:cs="Segoe UI"/>
-                <w:color w:val="333333"/>
-                <w:sz w:val="18"/>
-                <w:szCs w:val="18"/>
-              </w:rPr>
-              <w:t>TerminateCharacter</w:t>
-            </w:r>
-            <w:proofErr w:type="spellEnd"/>
-            <w:r>
-              <w:rPr>
-                <w:rFonts w:ascii="Consolas" w:eastAsia="Times New Roman" w:hAnsi="Consolas" w:cs="Segoe UI"/>
-                <w:color w:val="333333"/>
-                <w:sz w:val="18"/>
-                <w:szCs w:val="18"/>
-              </w:rPr>
-              <w:t xml:space="preserve"> </w:t>
-            </w:r>
-            <w:r>
-              <w:rPr>
-                <w:rFonts w:ascii="Consolas" w:eastAsia="Times New Roman" w:hAnsi="Consolas" w:cs="Segoe UI"/>
-                <w:color w:val="A71D5D"/>
-                <w:sz w:val="18"/>
-              </w:rPr>
-              <w:t>=</w:t>
-            </w:r>
-            <w:r>
-              <w:rPr>
-                <w:rFonts w:ascii="Consolas" w:eastAsia="Times New Roman" w:hAnsi="Consolas" w:cs="Segoe UI"/>
-                <w:color w:val="333333"/>
-                <w:sz w:val="18"/>
-                <w:szCs w:val="18"/>
-              </w:rPr>
-              <w:t xml:space="preserve"> </w:t>
-            </w:r>
-            <w:r>
-              <w:rPr>
-                <w:rFonts w:ascii="Consolas" w:eastAsia="Times New Roman" w:hAnsi="Consolas" w:cs="Segoe UI"/>
-                <w:color w:val="A71D5D"/>
-                <w:sz w:val="18"/>
-              </w:rPr>
-              <w:t>b</w:t>
-            </w:r>
-            <w:r>
-              <w:rPr>
-                <w:rFonts w:ascii="Consolas" w:eastAsia="Times New Roman" w:hAnsi="Consolas" w:cs="Segoe UI"/>
                 <w:color w:val="183691"/>
                 <w:sz w:val="18"/>
               </w:rPr>
-              <w:t>''</w:t>
-            </w:r>
-          </w:p>
-        </w:tc>
-      </w:tr>
-      <w:tr>
-        <w:tc>
-          <w:tcPr>
-            <w:tcW w:w="330" w:type="dxa"/>
-            <w:noWrap/>
-            <w:hideMark/>
-          </w:tcPr>
-          <w:p>
-            <w:pPr>
-              <w:spacing w:after="0" w:line="300" w:lineRule="atLeast"/>
-              <w:jc w:val="right"/>
-              <w:rPr>
-                <w:rFonts w:ascii="Consolas" w:eastAsia="Times New Roman" w:hAnsi="Consolas" w:cs="Segoe UI"/>
-                <w:color w:val="333333"/>
-                <w:sz w:val="18"/>
-                <w:szCs w:val="18"/>
-              </w:rPr>
-            </w:pPr>
-          </w:p>
-        </w:tc>
-        <w:tc>
-          <w:tcPr>
-            <w:tcW w:w="8143" w:type="dxa"/>
-            <w:hideMark/>
-          </w:tcPr>
-          <w:p>
-            <w:pPr>
-              <w:spacing w:after="0" w:line="300" w:lineRule="atLeast"/>
-              <w:rPr>
-                <w:rFonts w:ascii="Consolas" w:eastAsia="Times New Roman" w:hAnsi="Consolas" w:cs="Segoe UI"/>
-                <w:color w:val="333333"/>
-                <w:sz w:val="18"/>
-                <w:szCs w:val="18"/>
-              </w:rPr>
-            </w:pPr>
-          </w:p>
-        </w:tc>
-      </w:tr>
-      <w:tr>
-        <w:tc>
-          <w:tcPr>
-            <w:tcW w:w="330" w:type="dxa"/>
-            <w:noWrap/>
-            <w:hideMark/>
-          </w:tcPr>
-          <w:p>
-            <w:pPr>
-              <w:spacing w:after="0" w:line="300" w:lineRule="atLeast"/>
-              <w:jc w:val="right"/>
-              <w:rPr>
-                <w:rFonts w:ascii="Consolas" w:eastAsia="Times New Roman" w:hAnsi="Consolas" w:cs="Segoe UI"/>
-                <w:color w:val="333333"/>
-                <w:sz w:val="18"/>
-                <w:szCs w:val="18"/>
-              </w:rPr>
-            </w:pPr>
-          </w:p>
-        </w:tc>
-        <w:tc>
-          <w:tcPr>
-            <w:tcW w:w="8143" w:type="dxa"/>
-            <w:hideMark/>
-          </w:tcPr>
-          <w:p>
-            <w:pPr>
-              <w:spacing w:after="0" w:line="300" w:lineRule="atLeast"/>
-              <w:rPr>
-                <w:rFonts w:ascii="Consolas" w:eastAsia="Times New Roman" w:hAnsi="Consolas" w:cs="Segoe UI"/>
-                <w:color w:val="333333"/>
-                <w:sz w:val="18"/>
-                <w:szCs w:val="18"/>
-              </w:rPr>
-            </w:pPr>
-            <w:proofErr w:type="spellStart"/>
-            <w:r>
-              <w:rPr>
-                <w:rFonts w:ascii="Consolas" w:eastAsia="Times New Roman" w:hAnsi="Consolas" w:cs="Segoe UI"/>
-                <w:color w:val="333333"/>
-                <w:sz w:val="18"/>
-                <w:szCs w:val="18"/>
-              </w:rPr>
-              <w:t>ServerName</w:t>
-            </w:r>
-            <w:proofErr w:type="spellEnd"/>
-            <w:r>
-              <w:rPr>
-                <w:rFonts w:ascii="Consolas" w:eastAsia="Times New Roman" w:hAnsi="Consolas" w:cs="Segoe UI"/>
-                <w:color w:val="333333"/>
-                <w:sz w:val="18"/>
-                <w:szCs w:val="18"/>
-              </w:rPr>
-              <w:t xml:space="preserve"> </w:t>
-            </w:r>
-            <w:r>
-              <w:rPr>
-                <w:rFonts w:ascii="Consolas" w:eastAsia="Times New Roman" w:hAnsi="Consolas" w:cs="Segoe UI"/>
-                <w:color w:val="A71D5D"/>
-                <w:sz w:val="18"/>
-              </w:rPr>
-              <w:t>=</w:t>
-            </w:r>
-            <w:r>
-              <w:rPr>
-                <w:rFonts w:ascii="Consolas" w:eastAsia="Times New Roman" w:hAnsi="Consolas" w:cs="Segoe UI"/>
-                <w:color w:val="333333"/>
-                <w:sz w:val="18"/>
-                <w:szCs w:val="18"/>
-              </w:rPr>
-              <w:t xml:space="preserve"> </w:t>
-            </w:r>
-            <w:r>
-              <w:rPr>
-                <w:rFonts w:ascii="Consolas" w:eastAsia="Times New Roman" w:hAnsi="Consolas" w:cs="Segoe UI"/>
-                <w:color w:val="183691"/>
-                <w:sz w:val="18"/>
-              </w:rPr>
-              <w:t>'</w:t>
-            </w:r>
-            <w:proofErr w:type="spellStart"/>
-            <w:r>
-              <w:rPr>
-                <w:rFonts w:ascii="Consolas" w:eastAsia="Times New Roman" w:hAnsi="Consolas" w:cs="Segoe UI"/>
-                <w:color w:val="183691"/>
-                <w:sz w:val="18"/>
-              </w:rPr>
-              <w:t>localhost</w:t>
-            </w:r>
-            <w:proofErr w:type="spellEnd"/>
-            <w:r>
-              <w:rPr>
-                <w:rFonts w:ascii="Consolas" w:eastAsia="Times New Roman" w:hAnsi="Consolas" w:cs="Segoe UI"/>
-                <w:color w:val="183691"/>
-                <w:sz w:val="18"/>
-              </w:rPr>
-              <w:t>'</w:t>
+              <w:t>'localhost'</w:t>
             </w:r>
           </w:p>
         </w:tc>
@@ -4241,7 +4172,17 @@
                 <w:sz w:val="18"/>
                 <w:szCs w:val="18"/>
               </w:rPr>
-              <w:t>.instructions.insert</w:t>
+              <w:t>.instructions</w:t>
+            </w:r>
+            <w:proofErr w:type="gramEnd"/>
+            <w:r>
+              <w:rPr>
+                <w:rFonts w:ascii="Consolas" w:eastAsia="Times New Roman" w:hAnsi="Consolas" w:cs="Segoe UI"/>
+                <w:color w:val="333333"/>
+                <w:sz w:val="18"/>
+                <w:szCs w:val="18"/>
+              </w:rPr>
+              <w:t>.insert</w:t>
             </w:r>
             <w:proofErr w:type="spellEnd"/>
             <w:r>
@@ -4253,7 +4194,6 @@
               </w:rPr>
               <w:t>(</w:t>
             </w:r>
-            <w:proofErr w:type="gramEnd"/>
             <w:r>
               <w:rPr>
                 <w:rFonts w:ascii="Consolas" w:eastAsia="Times New Roman" w:hAnsi="Consolas" w:cs="Segoe UI"/>
@@ -5926,6 +5866,7 @@
               </w:rPr>
               <w:t xml:space="preserve">    </w:t>
             </w:r>
+            <w:proofErr w:type="spellStart"/>
             <w:r>
               <w:rPr>
                 <w:rFonts w:ascii="Consolas" w:eastAsia="Times New Roman" w:hAnsi="Consolas" w:cs="Segoe UI"/>
@@ -5934,6 +5875,7 @@
               </w:rPr>
               <w:t>def</w:t>
             </w:r>
+            <w:proofErr w:type="spellEnd"/>
             <w:r>
               <w:rPr>
                 <w:rFonts w:ascii="Consolas" w:eastAsia="Times New Roman" w:hAnsi="Consolas" w:cs="Segoe UI"/>
@@ -9316,12 +9258,7 @@
         <w:t>the data of a file</w:t>
       </w:r>
       <w:r>
-        <w:t xml:space="preserve"> from the client t</w:t>
-      </w:r>
-      <w:bookmarkStart w:id="0" w:name="_GoBack"/>
-      <w:bookmarkEnd w:id="0"/>
-      <w:r>
-        <w:t>o the UDP server over the port 12000</w:t>
+        <w:t xml:space="preserve"> from the client to the UDP server over the port 12000</w:t>
       </w:r>
       <w:r>
         <w:t>. The server will use these packets to replicate the file at a potentially remote location.</w:t>
@@ -9362,23 +9299,12 @@
         <w:t xml:space="preserve"> packet a file is opened </w:t>
       </w:r>
       <w:r>
-        <w:t>as ‘</w:t>
+        <w:t>as ‘ab’ (</w:t>
       </w:r>
       <w:proofErr w:type="spellStart"/>
-      <w:r>
-        <w:t>ab</w:t>
-      </w:r>
-      <w:proofErr w:type="spellEnd"/>
-      <w:r>
-        <w:t>’ (</w:t>
-      </w:r>
-      <w:proofErr w:type="spellStart"/>
-      <w:r>
-        <w:t>append</w:t>
-      </w:r>
       <w:proofErr w:type="gramStart"/>
       <w:r>
-        <w:t>;bytes</w:t>
+        <w:t>append;bytes</w:t>
       </w:r>
       <w:proofErr w:type="spellEnd"/>
       <w:proofErr w:type="gramEnd"/>
@@ -9412,15 +9338,7 @@
         <w:t>.</w:t>
       </w:r>
       <w:r>
-        <w:t xml:space="preserve"> The servers address is specified at the beginning of the program. The address will be ‘</w:t>
-      </w:r>
-      <w:proofErr w:type="spellStart"/>
-      <w:r>
-        <w:t>localhost</w:t>
-      </w:r>
-      <w:proofErr w:type="spellEnd"/>
-      <w:r>
-        <w:t xml:space="preserve">’ if both modules are being run on the same machine. If each module is being run on separate machines this address will be the IP address of the server machine. </w:t>
+        <w:t xml:space="preserve"> The servers address is specified at the beginning of the program. The address will be ‘localhost’ if both modules are being run on the same machine. If each module is being run on separate machines this address will be the IP address of the server machine. </w:t>
       </w:r>
       <w:r>
         <w:t xml:space="preserve"> </w:t>
@@ -9428,7 +9346,13 @@
     </w:p>
     <w:p>
       <w:r>
-        <w:t xml:space="preserve">The GUI is then initialized using the </w:t>
+        <w:t xml:space="preserve">The </w:t>
+      </w:r>
+      <w:r>
+        <w:t>UI is then initialized u</w:t>
+      </w:r>
+      <w:r>
+        <w:t xml:space="preserve">sing the </w:t>
       </w:r>
       <w:proofErr w:type="spellStart"/>
       <w:r>
@@ -9436,12 +9360,27 @@
       </w:r>
       <w:proofErr w:type="spellEnd"/>
       <w:r>
-        <w:t xml:space="preserve"> toolkit. This GUI takes user input for a filename. This filename will be the source file to be transferred.</w:t>
+        <w:t xml:space="preserve"> toolkit. This </w:t>
+      </w:r>
+      <w:r>
+        <w:t>UI takes user input for a filename. This filename will be the source file to be transferred.</w:t>
       </w:r>
     </w:p>
     <w:p>
       <w:r>
-        <w:t xml:space="preserve">A function called </w:t>
+        <w:t xml:space="preserve">A </w:t>
+      </w:r>
+      <w:r>
+        <w:t xml:space="preserve">member </w:t>
+      </w:r>
+      <w:r>
+        <w:t xml:space="preserve">function </w:t>
+      </w:r>
+      <w:r>
+        <w:t xml:space="preserve">of the created application </w:t>
+      </w:r>
+      <w:r>
+        <w:t xml:space="preserve">called </w:t>
       </w:r>
       <w:proofErr w:type="spellStart"/>
       <w:r>
@@ -9457,7 +9396,10 @@
       </w:r>
       <w:proofErr w:type="gramEnd"/>
       <w:r>
-        <w:t xml:space="preserve">) uses the path given from the GUI. The </w:t>
+        <w:t xml:space="preserve">) uses the path given from the </w:t>
+      </w:r>
+      <w:r>
+        <w:t xml:space="preserve">UI. The </w:t>
       </w:r>
       <w:r>
         <w:t>file is opened as</w:t>
@@ -9486,7 +9428,20 @@
         <w:t xml:space="preserve">. </w:t>
       </w:r>
       <w:r>
-        <w:t xml:space="preserve">The client opens and reads the first </w:t>
+        <w:t xml:space="preserve">If the file is invalid, the UI and the application </w:t>
+      </w:r>
+      <w:proofErr w:type="spellStart"/>
+      <w:proofErr w:type="gramStart"/>
+      <w:r>
+        <w:t>close.</w:t>
+      </w:r>
+      <w:r>
+        <w:t>The</w:t>
+      </w:r>
+      <w:proofErr w:type="spellEnd"/>
+      <w:proofErr w:type="gramEnd"/>
+      <w:r>
+        <w:t xml:space="preserve"> client opens and reads the first </w:t>
       </w:r>
       <w:r>
         <w:t>1024</w:t>
@@ -9618,14 +9573,12 @@
           <w:b/>
         </w:rPr>
       </w:pPr>
-      <w:proofErr w:type="spellStart"/>
       <w:r>
         <w:rPr>
           <w:b/>
         </w:rPr>
-        <w:t>Tkinter</w:t>
-      </w:r>
-      <w:proofErr w:type="spellEnd"/>
+        <w:t>App</w:t>
+      </w:r>
     </w:p>
     <w:p>
       <w:proofErr w:type="spellStart"/>
@@ -9634,7 +9587,88 @@
       </w:r>
       <w:proofErr w:type="spellEnd"/>
       <w:r>
-        <w:t xml:space="preserve"> is the standard and most widely used toolkit for python. </w:t>
+        <w:t xml:space="preserve"> is the standard and most widely used</w:t>
+      </w:r>
+      <w:r>
+        <w:t xml:space="preserve"> UI</w:t>
+      </w:r>
+      <w:r>
+        <w:t xml:space="preserve"> toolkit for python. </w:t>
+      </w:r>
+      <w:r>
+        <w:t xml:space="preserve">The App class initializes two variables inside itself, instructions and </w:t>
+      </w:r>
+      <w:proofErr w:type="spellStart"/>
+      <w:r>
+        <w:t>entryPath</w:t>
+      </w:r>
+      <w:proofErr w:type="spellEnd"/>
+      <w:r>
+        <w:t>.</w:t>
+      </w:r>
+    </w:p>
+    <w:p>
+      <w:r>
+        <w:lastRenderedPageBreak/>
+        <w:t xml:space="preserve">Instructions is simply a 2-by-15 text box telling the user to enter the name of a local file. </w:t>
+      </w:r>
+      <w:proofErr w:type="spellStart"/>
+      <w:r>
+        <w:t>EntryPath</w:t>
+      </w:r>
+      <w:proofErr w:type="spellEnd"/>
+      <w:r>
+        <w:t xml:space="preserve"> is a </w:t>
+      </w:r>
+      <w:proofErr w:type="spellStart"/>
+      <w:r>
+        <w:t>tkinter</w:t>
+      </w:r>
+      <w:proofErr w:type="spellEnd"/>
+      <w:r>
+        <w:t xml:space="preserve"> item of type </w:t>
+      </w:r>
+      <w:proofErr w:type="gramStart"/>
+      <w:r>
+        <w:t>Entry(</w:t>
+      </w:r>
+      <w:proofErr w:type="gramEnd"/>
+      <w:r>
+        <w:t xml:space="preserve">), setup to take in a string text value. On pressing the Enter key while inside the </w:t>
+      </w:r>
+      <w:proofErr w:type="spellStart"/>
+      <w:r>
+        <w:t>entryPath</w:t>
+      </w:r>
+      <w:proofErr w:type="spellEnd"/>
+      <w:r>
+        <w:t xml:space="preserve"> input, it runs the </w:t>
+      </w:r>
+      <w:proofErr w:type="spellStart"/>
+      <w:r>
+        <w:t>send_file</w:t>
+      </w:r>
+      <w:proofErr w:type="spellEnd"/>
+      <w:r>
+        <w:t xml:space="preserve"> member function of App.</w:t>
+      </w:r>
+    </w:p>
+    <w:p>
+      <w:proofErr w:type="spellStart"/>
+      <w:r>
+        <w:t>Send_file</w:t>
+      </w:r>
+      <w:proofErr w:type="spellEnd"/>
+      <w:r>
+        <w:t xml:space="preserve"> carr</w:t>
+      </w:r>
+      <w:bookmarkStart w:id="0" w:name="_GoBack"/>
+      <w:bookmarkEnd w:id="0"/>
+      <w:r>
+        <w:t>ie</w:t>
+      </w:r>
+      <w:r>
+        <w:t>s out the protocol to send the file to the server.</w:t>
       </w:r>
     </w:p>
     <w:sectPr>
@@ -9648,7 +9682,7 @@
 </file>
 
 <file path=word/styles.xml><?xml version="1.0" encoding="utf-8"?>
-<w:styles xmlns:r="http://schemas.openxmlformats.org/officeDocument/2006/relationships" xmlns:w="http://schemas.openxmlformats.org/wordprocessingml/2006/main">
+<w:styles xmlns:mc="http://schemas.openxmlformats.org/markup-compatibility/2006" xmlns:r="http://schemas.openxmlformats.org/officeDocument/2006/relationships" xmlns:w="http://schemas.openxmlformats.org/wordprocessingml/2006/main" xmlns:w14="http://schemas.microsoft.com/office/word/2010/wordml" xmlns:w15="http://schemas.microsoft.com/office/word/2012/wordml" xmlns:w16se="http://schemas.microsoft.com/office/word/2015/wordml/symex" mc:Ignorable="w14 w15 w16se">
   <w:docDefaults>
     <w:rPrDefault>
       <w:rPr>
@@ -9664,147 +9698,379 @@
       </w:pPr>
     </w:pPrDefault>
   </w:docDefaults>
-  <w:latentStyles w:defLockedState="0" w:defUIPriority="99" w:defSemiHidden="1" w:defUnhideWhenUsed="1" w:defQFormat="0" w:count="267">
-    <w:lsdException w:name="Normal" w:semiHidden="0" w:uiPriority="0" w:unhideWhenUsed="0" w:qFormat="1"/>
-    <w:lsdException w:name="heading 1" w:semiHidden="0" w:uiPriority="9" w:unhideWhenUsed="0" w:qFormat="1"/>
-    <w:lsdException w:name="heading 2" w:uiPriority="9" w:qFormat="1"/>
-    <w:lsdException w:name="heading 3" w:uiPriority="9" w:qFormat="1"/>
-    <w:lsdException w:name="heading 4" w:uiPriority="9" w:qFormat="1"/>
-    <w:lsdException w:name="heading 5" w:uiPriority="9" w:qFormat="1"/>
-    <w:lsdException w:name="heading 6" w:uiPriority="9" w:qFormat="1"/>
-    <w:lsdException w:name="heading 7" w:uiPriority="9" w:qFormat="1"/>
-    <w:lsdException w:name="heading 8" w:uiPriority="9" w:qFormat="1"/>
-    <w:lsdException w:name="heading 9" w:uiPriority="9" w:qFormat="1"/>
-    <w:lsdException w:name="toc 1" w:uiPriority="39"/>
-    <w:lsdException w:name="toc 2" w:uiPriority="39"/>
-    <w:lsdException w:name="toc 3" w:uiPriority="39"/>
-    <w:lsdException w:name="toc 4" w:uiPriority="39"/>
-    <w:lsdException w:name="toc 5" w:uiPriority="39"/>
-    <w:lsdException w:name="toc 6" w:uiPriority="39"/>
-    <w:lsdException w:name="toc 7" w:uiPriority="39"/>
-    <w:lsdException w:name="toc 8" w:uiPriority="39"/>
-    <w:lsdException w:name="toc 9" w:uiPriority="39"/>
-    <w:lsdException w:name="caption" w:uiPriority="35" w:qFormat="1"/>
-    <w:lsdException w:name="Title" w:semiHidden="0" w:uiPriority="10" w:unhideWhenUsed="0" w:qFormat="1"/>
-    <w:lsdException w:name="Default Paragraph Font" w:uiPriority="1"/>
-    <w:lsdException w:name="Subtitle" w:semiHidden="0" w:uiPriority="11" w:unhideWhenUsed="0" w:qFormat="1"/>
-    <w:lsdException w:name="Strong" w:semiHidden="0" w:uiPriority="22" w:unhideWhenUsed="0" w:qFormat="1"/>
-    <w:lsdException w:name="Emphasis" w:semiHidden="0" w:uiPriority="20" w:unhideWhenUsed="0" w:qFormat="1"/>
-    <w:lsdException w:name="Normal Table" w:semiHidden="0" w:unhideWhenUsed="0"/>
-    <w:lsdException w:name="Table Web 3" w:semiHidden="0" w:unhideWhenUsed="0"/>
-    <w:lsdException w:name="Table Grid" w:semiHidden="0" w:uiPriority="39" w:unhideWhenUsed="0"/>
-    <w:lsdException w:name="Table Theme" w:semiHidden="0" w:unhideWhenUsed="0"/>
-    <w:lsdException w:name="Placeholder Text" w:unhideWhenUsed="0"/>
-    <w:lsdException w:name="No Spacing" w:semiHidden="0" w:uiPriority="1" w:unhideWhenUsed="0" w:qFormat="1"/>
-    <w:lsdException w:name="Light Shading" w:semiHidden="0" w:uiPriority="60" w:unhideWhenUsed="0"/>
-    <w:lsdException w:name="Light List" w:semiHidden="0" w:uiPriority="61" w:unhideWhenUsed="0"/>
-    <w:lsdException w:name="Light Grid" w:semiHidden="0" w:uiPriority="62" w:unhideWhenUsed="0"/>
-    <w:lsdException w:name="Medium Shading 1" w:semiHidden="0" w:uiPriority="63" w:unhideWhenUsed="0"/>
-    <w:lsdException w:name="Medium Shading 2" w:semiHidden="0" w:uiPriority="64" w:unhideWhenUsed="0"/>
-    <w:lsdException w:name="Medium List 1" w:semiHidden="0" w:uiPriority="65" w:unhideWhenUsed="0"/>
-    <w:lsdException w:name="Medium List 2" w:semiHidden="0" w:uiPriority="66" w:unhideWhenUsed="0"/>
-    <w:lsdException w:name="Medium Grid 1" w:semiHidden="0" w:uiPriority="67" w:unhideWhenUsed="0"/>
-    <w:lsdException w:name="Medium Grid 2" w:semiHidden="0" w:uiPriority="68" w:unhideWhenUsed="0"/>
-    <w:lsdException w:name="Medium Grid 3" w:semiHidden="0" w:uiPriority="69" w:unhideWhenUsed="0"/>
-    <w:lsdException w:name="Dark List" w:semiHidden="0" w:uiPriority="70" w:unhideWhenUsed="0"/>
-    <w:lsdException w:name="Colorful Shading" w:semiHidden="0" w:uiPriority="71" w:unhideWhenUsed="0"/>
-    <w:lsdException w:name="Colorful List" w:semiHidden="0" w:uiPriority="72" w:unhideWhenUsed="0"/>
-    <w:lsdException w:name="Colorful Grid" w:semiHidden="0" w:uiPriority="73" w:unhideWhenUsed="0"/>
-    <w:lsdException w:name="Light Shading Accent 1" w:semiHidden="0" w:uiPriority="60" w:unhideWhenUsed="0"/>
-    <w:lsdException w:name="Light List Accent 1" w:semiHidden="0" w:uiPriority="61" w:unhideWhenUsed="0"/>
-    <w:lsdException w:name="Light Grid Accent 1" w:semiHidden="0" w:uiPriority="62" w:unhideWhenUsed="0"/>
-    <w:lsdException w:name="Medium Shading 1 Accent 1" w:semiHidden="0" w:uiPriority="63" w:unhideWhenUsed="0"/>
-    <w:lsdException w:name="Medium Shading 2 Accent 1" w:semiHidden="0" w:uiPriority="64" w:unhideWhenUsed="0"/>
-    <w:lsdException w:name="Medium List 1 Accent 1" w:semiHidden="0" w:uiPriority="65" w:unhideWhenUsed="0"/>
-    <w:lsdException w:name="Revision" w:unhideWhenUsed="0"/>
-    <w:lsdException w:name="List Paragraph" w:semiHidden="0" w:uiPriority="34" w:unhideWhenUsed="0" w:qFormat="1"/>
-    <w:lsdException w:name="Quote" w:semiHidden="0" w:uiPriority="29" w:unhideWhenUsed="0" w:qFormat="1"/>
-    <w:lsdException w:name="Intense Quote" w:semiHidden="0" w:uiPriority="30" w:unhideWhenUsed="0" w:qFormat="1"/>
-    <w:lsdException w:name="Medium List 2 Accent 1" w:semiHidden="0" w:uiPriority="66" w:unhideWhenUsed="0"/>
-    <w:lsdException w:name="Medium Grid 1 Accent 1" w:semiHidden="0" w:uiPriority="67" w:unhideWhenUsed="0"/>
-    <w:lsdException w:name="Medium Grid 2 Accent 1" w:semiHidden="0" w:uiPriority="68" w:unhideWhenUsed="0"/>
-    <w:lsdException w:name="Medium Grid 3 Accent 1" w:semiHidden="0" w:uiPriority="69" w:unhideWhenUsed="0"/>
-    <w:lsdException w:name="Dark List Accent 1" w:semiHidden="0" w:uiPriority="70" w:unhideWhenUsed="0"/>
-    <w:lsdException w:name="Colorful Shading Accent 1" w:semiHidden="0" w:uiPriority="71" w:unhideWhenUsed="0"/>
-    <w:lsdException w:name="Colorful List Accent 1" w:semiHidden="0" w:uiPriority="72" w:unhideWhenUsed="0"/>
-    <w:lsdException w:name="Colorful Grid Accent 1" w:semiHidden="0" w:uiPriority="73" w:unhideWhenUsed="0"/>
-    <w:lsdException w:name="Light Shading Accent 2" w:semiHidden="0" w:uiPriority="60" w:unhideWhenUsed="0"/>
-    <w:lsdException w:name="Light List Accent 2" w:semiHidden="0" w:uiPriority="61" w:unhideWhenUsed="0"/>
-    <w:lsdException w:name="Light Grid Accent 2" w:semiHidden="0" w:uiPriority="62" w:unhideWhenUsed="0"/>
-    <w:lsdException w:name="Medium Shading 1 Accent 2" w:semiHidden="0" w:uiPriority="63" w:unhideWhenUsed="0"/>
-    <w:lsdException w:name="Medium Shading 2 Accent 2" w:semiHidden="0" w:uiPriority="64" w:unhideWhenUsed="0"/>
-    <w:lsdException w:name="Medium List 1 Accent 2" w:semiHidden="0" w:uiPriority="65" w:unhideWhenUsed="0"/>
-    <w:lsdException w:name="Medium List 2 Accent 2" w:semiHidden="0" w:uiPriority="66" w:unhideWhenUsed="0"/>
-    <w:lsdException w:name="Medium Grid 1 Accent 2" w:semiHidden="0" w:uiPriority="67" w:unhideWhenUsed="0"/>
-    <w:lsdException w:name="Medium Grid 2 Accent 2" w:semiHidden="0" w:uiPriority="68" w:unhideWhenUsed="0"/>
-    <w:lsdException w:name="Medium Grid 3 Accent 2" w:semiHidden="0" w:uiPriority="69" w:unhideWhenUsed="0"/>
-    <w:lsdException w:name="Dark List Accent 2" w:semiHidden="0" w:uiPriority="70" w:unhideWhenUsed="0"/>
-    <w:lsdException w:name="Colorful Shading Accent 2" w:semiHidden="0" w:uiPriority="71" w:unhideWhenUsed="0"/>
-    <w:lsdException w:name="Colorful List Accent 2" w:semiHidden="0" w:uiPriority="72" w:unhideWhenUsed="0"/>
-    <w:lsdException w:name="Colorful Grid Accent 2" w:semiHidden="0" w:uiPriority="73" w:unhideWhenUsed="0"/>
-    <w:lsdException w:name="Light Shading Accent 3" w:semiHidden="0" w:uiPriority="60" w:unhideWhenUsed="0"/>
-    <w:lsdException w:name="Light List Accent 3" w:semiHidden="0" w:uiPriority="61" w:unhideWhenUsed="0"/>
-    <w:lsdException w:name="Light Grid Accent 3" w:semiHidden="0" w:uiPriority="62" w:unhideWhenUsed="0"/>
-    <w:lsdException w:name="Medium Shading 1 Accent 3" w:semiHidden="0" w:uiPriority="63" w:unhideWhenUsed="0"/>
-    <w:lsdException w:name="Medium Shading 2 Accent 3" w:semiHidden="0" w:uiPriority="64" w:unhideWhenUsed="0"/>
-    <w:lsdException w:name="Medium List 1 Accent 3" w:semiHidden="0" w:uiPriority="65" w:unhideWhenUsed="0"/>
-    <w:lsdException w:name="Medium List 2 Accent 3" w:semiHidden="0" w:uiPriority="66" w:unhideWhenUsed="0"/>
-    <w:lsdException w:name="Medium Grid 1 Accent 3" w:semiHidden="0" w:uiPriority="67" w:unhideWhenUsed="0"/>
-    <w:lsdException w:name="Medium Grid 2 Accent 3" w:semiHidden="0" w:uiPriority="68" w:unhideWhenUsed="0"/>
-    <w:lsdException w:name="Medium Grid 3 Accent 3" w:semiHidden="0" w:uiPriority="69" w:unhideWhenUsed="0"/>
-    <w:lsdException w:name="Dark List Accent 3" w:semiHidden="0" w:uiPriority="70" w:unhideWhenUsed="0"/>
-    <w:lsdException w:name="Colorful Shading Accent 3" w:semiHidden="0" w:uiPriority="71" w:unhideWhenUsed="0"/>
-    <w:lsdException w:name="Colorful List Accent 3" w:semiHidden="0" w:uiPriority="72" w:unhideWhenUsed="0"/>
-    <w:lsdException w:name="Colorful Grid Accent 3" w:semiHidden="0" w:uiPriority="73" w:unhideWhenUsed="0"/>
-    <w:lsdException w:name="Light Shading Accent 4" w:semiHidden="0" w:uiPriority="60" w:unhideWhenUsed="0"/>
-    <w:lsdException w:name="Light List Accent 4" w:semiHidden="0" w:uiPriority="61" w:unhideWhenUsed="0"/>
-    <w:lsdException w:name="Light Grid Accent 4" w:semiHidden="0" w:uiPriority="62" w:unhideWhenUsed="0"/>
-    <w:lsdException w:name="Medium Shading 1 Accent 4" w:semiHidden="0" w:uiPriority="63" w:unhideWhenUsed="0"/>
-    <w:lsdException w:name="Medium Shading 2 Accent 4" w:semiHidden="0" w:uiPriority="64" w:unhideWhenUsed="0"/>
-    <w:lsdException w:name="Medium List 1 Accent 4" w:semiHidden="0" w:uiPriority="65" w:unhideWhenUsed="0"/>
-    <w:lsdException w:name="Medium List 2 Accent 4" w:semiHidden="0" w:uiPriority="66" w:unhideWhenUsed="0"/>
-    <w:lsdException w:name="Medium Grid 1 Accent 4" w:semiHidden="0" w:uiPriority="67" w:unhideWhenUsed="0"/>
-    <w:lsdException w:name="Medium Grid 2 Accent 4" w:semiHidden="0" w:uiPriority="68" w:unhideWhenUsed="0"/>
-    <w:lsdException w:name="Medium Grid 3 Accent 4" w:semiHidden="0" w:uiPriority="69" w:unhideWhenUsed="0"/>
-    <w:lsdException w:name="Dark List Accent 4" w:semiHidden="0" w:uiPriority="70" w:unhideWhenUsed="0"/>
-    <w:lsdException w:name="Colorful Shading Accent 4" w:semiHidden="0" w:uiPriority="71" w:unhideWhenUsed="0"/>
-    <w:lsdException w:name="Colorful List Accent 4" w:semiHidden="0" w:uiPriority="72" w:unhideWhenUsed="0"/>
-    <w:lsdException w:name="Colorful Grid Accent 4" w:semiHidden="0" w:uiPriority="73" w:unhideWhenUsed="0"/>
-    <w:lsdException w:name="Light Shading Accent 5" w:semiHidden="0" w:uiPriority="60" w:unhideWhenUsed="0"/>
-    <w:lsdException w:name="Light List Accent 5" w:semiHidden="0" w:uiPriority="61" w:unhideWhenUsed="0"/>
-    <w:lsdException w:name="Light Grid Accent 5" w:semiHidden="0" w:uiPriority="62" w:unhideWhenUsed="0"/>
-    <w:lsdException w:name="Medium Shading 1 Accent 5" w:semiHidden="0" w:uiPriority="63" w:unhideWhenUsed="0"/>
-    <w:lsdException w:name="Medium Shading 2 Accent 5" w:semiHidden="0" w:uiPriority="64" w:unhideWhenUsed="0"/>
-    <w:lsdException w:name="Medium List 1 Accent 5" w:semiHidden="0" w:uiPriority="65" w:unhideWhenUsed="0"/>
-    <w:lsdException w:name="Medium List 2 Accent 5" w:semiHidden="0" w:uiPriority="66" w:unhideWhenUsed="0"/>
-    <w:lsdException w:name="Medium Grid 1 Accent 5" w:semiHidden="0" w:uiPriority="67" w:unhideWhenUsed="0"/>
-    <w:lsdException w:name="Medium Grid 2 Accent 5" w:semiHidden="0" w:uiPriority="68" w:unhideWhenUsed="0"/>
-    <w:lsdException w:name="Medium Grid 3 Accent 5" w:semiHidden="0" w:uiPriority="69" w:unhideWhenUsed="0"/>
-    <w:lsdException w:name="Dark List Accent 5" w:semiHidden="0" w:uiPriority="70" w:unhideWhenUsed="0"/>
-    <w:lsdException w:name="Colorful Shading Accent 5" w:semiHidden="0" w:uiPriority="71" w:unhideWhenUsed="0"/>
-    <w:lsdException w:name="Colorful List Accent 5" w:semiHidden="0" w:uiPriority="72" w:unhideWhenUsed="0"/>
-    <w:lsdException w:name="Colorful Grid Accent 5" w:semiHidden="0" w:uiPriority="73" w:unhideWhenUsed="0"/>
-    <w:lsdException w:name="Light Shading Accent 6" w:semiHidden="0" w:uiPriority="60" w:unhideWhenUsed="0"/>
-    <w:lsdException w:name="Light List Accent 6" w:semiHidden="0" w:uiPriority="61" w:unhideWhenUsed="0"/>
-    <w:lsdException w:name="Light Grid Accent 6" w:semiHidden="0" w:uiPriority="62" w:unhideWhenUsed="0"/>
-    <w:lsdException w:name="Medium Shading 1 Accent 6" w:semiHidden="0" w:uiPriority="63" w:unhideWhenUsed="0"/>
-    <w:lsdException w:name="Medium Shading 2 Accent 6" w:semiHidden="0" w:uiPriority="64" w:unhideWhenUsed="0"/>
-    <w:lsdException w:name="Medium List 1 Accent 6" w:semiHidden="0" w:uiPriority="65" w:unhideWhenUsed="0"/>
-    <w:lsdException w:name="Medium List 2 Accent 6" w:semiHidden="0" w:uiPriority="66" w:unhideWhenUsed="0"/>
-    <w:lsdException w:name="Medium Grid 1 Accent 6" w:semiHidden="0" w:uiPriority="67" w:unhideWhenUsed="0"/>
-    <w:lsdException w:name="Medium Grid 2 Accent 6" w:semiHidden="0" w:uiPriority="68" w:unhideWhenUsed="0"/>
-    <w:lsdException w:name="Medium Grid 3 Accent 6" w:semiHidden="0" w:uiPriority="69" w:unhideWhenUsed="0"/>
-    <w:lsdException w:name="Dark List Accent 6" w:semiHidden="0" w:uiPriority="70" w:unhideWhenUsed="0"/>
-    <w:lsdException w:name="Colorful Shading Accent 6" w:semiHidden="0" w:uiPriority="71" w:unhideWhenUsed="0"/>
-    <w:lsdException w:name="Colorful List Accent 6" w:semiHidden="0" w:uiPriority="72" w:unhideWhenUsed="0"/>
-    <w:lsdException w:name="Colorful Grid Accent 6" w:semiHidden="0" w:uiPriority="73" w:unhideWhenUsed="0"/>
-    <w:lsdException w:name="Subtle Emphasis" w:semiHidden="0" w:uiPriority="19" w:unhideWhenUsed="0" w:qFormat="1"/>
-    <w:lsdException w:name="Intense Emphasis" w:semiHidden="0" w:uiPriority="21" w:unhideWhenUsed="0" w:qFormat="1"/>
-    <w:lsdException w:name="Subtle Reference" w:semiHidden="0" w:uiPriority="31" w:unhideWhenUsed="0" w:qFormat="1"/>
-    <w:lsdException w:name="Intense Reference" w:semiHidden="0" w:uiPriority="32" w:unhideWhenUsed="0" w:qFormat="1"/>
-    <w:lsdException w:name="Book Title" w:semiHidden="0" w:uiPriority="33" w:unhideWhenUsed="0" w:qFormat="1"/>
-    <w:lsdException w:name="Bibliography" w:uiPriority="37"/>
-    <w:lsdException w:name="TOC Heading" w:uiPriority="39" w:qFormat="1"/>
+  <w:latentStyles w:defLockedState="0" w:defUIPriority="99" w:defSemiHidden="0" w:defUnhideWhenUsed="0" w:defQFormat="0" w:count="372">
+    <w:lsdException w:name="Normal" w:uiPriority="0" w:qFormat="1"/>
+    <w:lsdException w:name="heading 1" w:uiPriority="9" w:qFormat="1"/>
+    <w:lsdException w:name="heading 2" w:semiHidden="1" w:uiPriority="9" w:unhideWhenUsed="1" w:qFormat="1"/>
+    <w:lsdException w:name="heading 3" w:semiHidden="1" w:uiPriority="9" w:unhideWhenUsed="1" w:qFormat="1"/>
+    <w:lsdException w:name="heading 4" w:semiHidden="1" w:uiPriority="9" w:unhideWhenUsed="1" w:qFormat="1"/>
+    <w:lsdException w:name="heading 5" w:semiHidden="1" w:uiPriority="9" w:unhideWhenUsed="1" w:qFormat="1"/>
+    <w:lsdException w:name="heading 6" w:semiHidden="1" w:uiPriority="9" w:unhideWhenUsed="1" w:qFormat="1"/>
+    <w:lsdException w:name="heading 7" w:semiHidden="1" w:uiPriority="9" w:unhideWhenUsed="1" w:qFormat="1"/>
+    <w:lsdException w:name="heading 8" w:semiHidden="1" w:uiPriority="9" w:unhideWhenUsed="1" w:qFormat="1"/>
+    <w:lsdException w:name="heading 9" w:semiHidden="1" w:uiPriority="9" w:unhideWhenUsed="1" w:qFormat="1"/>
+    <w:lsdException w:name="index 1" w:semiHidden="1" w:unhideWhenUsed="1"/>
+    <w:lsdException w:name="index 2" w:semiHidden="1" w:unhideWhenUsed="1"/>
+    <w:lsdException w:name="index 3" w:semiHidden="1" w:unhideWhenUsed="1"/>
+    <w:lsdException w:name="index 4" w:semiHidden="1" w:unhideWhenUsed="1"/>
+    <w:lsdException w:name="index 5" w:semiHidden="1" w:unhideWhenUsed="1"/>
+    <w:lsdException w:name="index 6" w:semiHidden="1" w:unhideWhenUsed="1"/>
+    <w:lsdException w:name="index 7" w:semiHidden="1" w:unhideWhenUsed="1"/>
+    <w:lsdException w:name="index 8" w:semiHidden="1" w:unhideWhenUsed="1"/>
+    <w:lsdException w:name="index 9" w:semiHidden="1" w:unhideWhenUsed="1"/>
+    <w:lsdException w:name="toc 1" w:semiHidden="1" w:uiPriority="39" w:unhideWhenUsed="1"/>
+    <w:lsdException w:name="toc 2" w:semiHidden="1" w:uiPriority="39" w:unhideWhenUsed="1"/>
+    <w:lsdException w:name="toc 3" w:semiHidden="1" w:uiPriority="39" w:unhideWhenUsed="1"/>
+    <w:lsdException w:name="toc 4" w:semiHidden="1" w:uiPriority="39" w:unhideWhenUsed="1"/>
+    <w:lsdException w:name="toc 5" w:semiHidden="1" w:uiPriority="39" w:unhideWhenUsed="1"/>
+    <w:lsdException w:name="toc 6" w:semiHidden="1" w:uiPriority="39" w:unhideWhenUsed="1"/>
+    <w:lsdException w:name="toc 7" w:semiHidden="1" w:uiPriority="39" w:unhideWhenUsed="1"/>
+    <w:lsdException w:name="toc 8" w:semiHidden="1" w:uiPriority="39" w:unhideWhenUsed="1"/>
+    <w:lsdException w:name="toc 9" w:semiHidden="1" w:uiPriority="39" w:unhideWhenUsed="1"/>
+    <w:lsdException w:name="Normal Indent" w:semiHidden="1" w:unhideWhenUsed="1"/>
+    <w:lsdException w:name="footnote text" w:semiHidden="1" w:unhideWhenUsed="1"/>
+    <w:lsdException w:name="annotation text" w:semiHidden="1" w:unhideWhenUsed="1"/>
+    <w:lsdException w:name="header" w:semiHidden="1" w:unhideWhenUsed="1"/>
+    <w:lsdException w:name="footer" w:semiHidden="1" w:unhideWhenUsed="1"/>
+    <w:lsdException w:name="index heading" w:semiHidden="1" w:unhideWhenUsed="1"/>
+    <w:lsdException w:name="caption" w:semiHidden="1" w:uiPriority="35" w:unhideWhenUsed="1" w:qFormat="1"/>
+    <w:lsdException w:name="table of figures" w:semiHidden="1" w:unhideWhenUsed="1"/>
+    <w:lsdException w:name="envelope address" w:semiHidden="1" w:unhideWhenUsed="1"/>
+    <w:lsdException w:name="envelope return" w:semiHidden="1" w:unhideWhenUsed="1"/>
+    <w:lsdException w:name="footnote reference" w:semiHidden="1" w:unhideWhenUsed="1"/>
+    <w:lsdException w:name="annotation reference" w:semiHidden="1" w:unhideWhenUsed="1"/>
+    <w:lsdException w:name="line number" w:semiHidden="1" w:unhideWhenUsed="1"/>
+    <w:lsdException w:name="page number" w:semiHidden="1" w:unhideWhenUsed="1"/>
+    <w:lsdException w:name="endnote reference" w:semiHidden="1" w:unhideWhenUsed="1"/>
+    <w:lsdException w:name="endnote text" w:semiHidden="1" w:unhideWhenUsed="1"/>
+    <w:lsdException w:name="table of authorities" w:semiHidden="1" w:unhideWhenUsed="1"/>
+    <w:lsdException w:name="macro" w:semiHidden="1" w:unhideWhenUsed="1"/>
+    <w:lsdException w:name="toa heading" w:semiHidden="1" w:unhideWhenUsed="1"/>
+    <w:lsdException w:name="List" w:semiHidden="1" w:unhideWhenUsed="1"/>
+    <w:lsdException w:name="List Bullet" w:semiHidden="1" w:unhideWhenUsed="1"/>
+    <w:lsdException w:name="List Number" w:semiHidden="1" w:unhideWhenUsed="1"/>
+    <w:lsdException w:name="List 2" w:semiHidden="1" w:unhideWhenUsed="1"/>
+    <w:lsdException w:name="List 3" w:semiHidden="1" w:unhideWhenUsed="1"/>
+    <w:lsdException w:name="List 4" w:semiHidden="1" w:unhideWhenUsed="1"/>
+    <w:lsdException w:name="List 5" w:semiHidden="1" w:unhideWhenUsed="1"/>
+    <w:lsdException w:name="List Bullet 2" w:semiHidden="1" w:unhideWhenUsed="1"/>
+    <w:lsdException w:name="List Bullet 3" w:semiHidden="1" w:unhideWhenUsed="1"/>
+    <w:lsdException w:name="List Bullet 4" w:semiHidden="1" w:unhideWhenUsed="1"/>
+    <w:lsdException w:name="List Bullet 5" w:semiHidden="1" w:unhideWhenUsed="1"/>
+    <w:lsdException w:name="List Number 2" w:semiHidden="1" w:unhideWhenUsed="1"/>
+    <w:lsdException w:name="List Number 3" w:semiHidden="1" w:unhideWhenUsed="1"/>
+    <w:lsdException w:name="List Number 4" w:semiHidden="1" w:unhideWhenUsed="1"/>
+    <w:lsdException w:name="List Number 5" w:semiHidden="1" w:unhideWhenUsed="1"/>
+    <w:lsdException w:name="Title" w:uiPriority="10" w:qFormat="1"/>
+    <w:lsdException w:name="Closing" w:semiHidden="1" w:unhideWhenUsed="1"/>
+    <w:lsdException w:name="Signature" w:semiHidden="1" w:unhideWhenUsed="1"/>
+    <w:lsdException w:name="Default Paragraph Font" w:semiHidden="1" w:uiPriority="1" w:unhideWhenUsed="1"/>
+    <w:lsdException w:name="Body Text" w:semiHidden="1" w:unhideWhenUsed="1"/>
+    <w:lsdException w:name="Body Text Indent" w:semiHidden="1" w:unhideWhenUsed="1"/>
+    <w:lsdException w:name="List Continue" w:semiHidden="1" w:unhideWhenUsed="1"/>
+    <w:lsdException w:name="List Continue 2" w:semiHidden="1" w:unhideWhenUsed="1"/>
+    <w:lsdException w:name="List Continue 3" w:semiHidden="1" w:unhideWhenUsed="1"/>
+    <w:lsdException w:name="List Continue 4" w:semiHidden="1" w:unhideWhenUsed="1"/>
+    <w:lsdException w:name="List Continue 5" w:semiHidden="1" w:unhideWhenUsed="1"/>
+    <w:lsdException w:name="Message Header" w:semiHidden="1" w:unhideWhenUsed="1"/>
+    <w:lsdException w:name="Subtitle" w:uiPriority="11" w:qFormat="1"/>
+    <w:lsdException w:name="Salutation" w:semiHidden="1" w:unhideWhenUsed="1"/>
+    <w:lsdException w:name="Date" w:semiHidden="1" w:unhideWhenUsed="1"/>
+    <w:lsdException w:name="Body Text First Indent" w:semiHidden="1" w:unhideWhenUsed="1"/>
+    <w:lsdException w:name="Body Text First Indent 2" w:semiHidden="1" w:unhideWhenUsed="1"/>
+    <w:lsdException w:name="Note Heading" w:semiHidden="1" w:unhideWhenUsed="1"/>
+    <w:lsdException w:name="Body Text 2" w:semiHidden="1" w:unhideWhenUsed="1"/>
+    <w:lsdException w:name="Body Text 3" w:semiHidden="1" w:unhideWhenUsed="1"/>
+    <w:lsdException w:name="Body Text Indent 2" w:semiHidden="1" w:unhideWhenUsed="1"/>
+    <w:lsdException w:name="Body Text Indent 3" w:semiHidden="1" w:unhideWhenUsed="1"/>
+    <w:lsdException w:name="Block Text" w:semiHidden="1" w:unhideWhenUsed="1"/>
+    <w:lsdException w:name="Hyperlink" w:semiHidden="1" w:unhideWhenUsed="1"/>
+    <w:lsdException w:name="FollowedHyperlink" w:semiHidden="1" w:unhideWhenUsed="1"/>
+    <w:lsdException w:name="Strong" w:uiPriority="22" w:qFormat="1"/>
+    <w:lsdException w:name="Emphasis" w:uiPriority="20" w:qFormat="1"/>
+    <w:lsdException w:name="Document Map" w:semiHidden="1" w:unhideWhenUsed="1"/>
+    <w:lsdException w:name="Plain Text" w:semiHidden="1" w:unhideWhenUsed="1"/>
+    <w:lsdException w:name="E-mail Signature" w:semiHidden="1" w:unhideWhenUsed="1"/>
+    <w:lsdException w:name="HTML Top of Form" w:semiHidden="1" w:unhideWhenUsed="1"/>
+    <w:lsdException w:name="HTML Bottom of Form" w:semiHidden="1" w:unhideWhenUsed="1"/>
+    <w:lsdException w:name="Normal (Web)" w:semiHidden="1" w:unhideWhenUsed="1"/>
+    <w:lsdException w:name="HTML Acronym" w:semiHidden="1" w:unhideWhenUsed="1"/>
+    <w:lsdException w:name="HTML Address" w:semiHidden="1" w:unhideWhenUsed="1"/>
+    <w:lsdException w:name="HTML Cite" w:semiHidden="1" w:unhideWhenUsed="1"/>
+    <w:lsdException w:name="HTML Code" w:semiHidden="1" w:unhideWhenUsed="1"/>
+    <w:lsdException w:name="HTML Definition" w:semiHidden="1" w:unhideWhenUsed="1"/>
+    <w:lsdException w:name="HTML Keyboard" w:semiHidden="1" w:unhideWhenUsed="1"/>
+    <w:lsdException w:name="HTML Preformatted" w:semiHidden="1" w:unhideWhenUsed="1"/>
+    <w:lsdException w:name="HTML Sample" w:semiHidden="1" w:unhideWhenUsed="1"/>
+    <w:lsdException w:name="HTML Typewriter" w:semiHidden="1" w:unhideWhenUsed="1"/>
+    <w:lsdException w:name="HTML Variable" w:semiHidden="1" w:unhideWhenUsed="1"/>
+    <w:lsdException w:name="Normal Table" w:semiHidden="1" w:unhideWhenUsed="1"/>
+    <w:lsdException w:name="annotation subject" w:semiHidden="1" w:unhideWhenUsed="1"/>
+    <w:lsdException w:name="No List" w:semiHidden="1" w:unhideWhenUsed="1"/>
+    <w:lsdException w:name="Outline List 1" w:semiHidden="1" w:unhideWhenUsed="1"/>
+    <w:lsdException w:name="Outline List 2" w:semiHidden="1" w:unhideWhenUsed="1"/>
+    <w:lsdException w:name="Outline List 3" w:semiHidden="1" w:unhideWhenUsed="1"/>
+    <w:lsdException w:name="Table Simple 1" w:semiHidden="1" w:unhideWhenUsed="1"/>
+    <w:lsdException w:name="Table Simple 2" w:semiHidden="1" w:unhideWhenUsed="1"/>
+    <w:lsdException w:name="Table Simple 3" w:semiHidden="1" w:unhideWhenUsed="1"/>
+    <w:lsdException w:name="Table Classic 1" w:semiHidden="1" w:unhideWhenUsed="1"/>
+    <w:lsdException w:name="Table Classic 2" w:semiHidden="1" w:unhideWhenUsed="1"/>
+    <w:lsdException w:name="Table Classic 3" w:semiHidden="1" w:unhideWhenUsed="1"/>
+    <w:lsdException w:name="Table Classic 4" w:semiHidden="1" w:unhideWhenUsed="1"/>
+    <w:lsdException w:name="Table Colorful 1" w:semiHidden="1" w:unhideWhenUsed="1"/>
+    <w:lsdException w:name="Table Colorful 2" w:semiHidden="1" w:unhideWhenUsed="1"/>
+    <w:lsdException w:name="Table Colorful 3" w:semiHidden="1" w:unhideWhenUsed="1"/>
+    <w:lsdException w:name="Table Columns 1" w:semiHidden="1" w:unhideWhenUsed="1"/>
+    <w:lsdException w:name="Table Columns 2" w:semiHidden="1" w:unhideWhenUsed="1"/>
+    <w:lsdException w:name="Table Columns 3" w:semiHidden="1" w:unhideWhenUsed="1"/>
+    <w:lsdException w:name="Table Columns 4" w:semiHidden="1" w:unhideWhenUsed="1"/>
+    <w:lsdException w:name="Table Columns 5" w:semiHidden="1" w:unhideWhenUsed="1"/>
+    <w:lsdException w:name="Table Grid 1" w:semiHidden="1" w:unhideWhenUsed="1"/>
+    <w:lsdException w:name="Table Grid 2" w:semiHidden="1" w:unhideWhenUsed="1"/>
+    <w:lsdException w:name="Table Grid 3" w:semiHidden="1" w:unhideWhenUsed="1"/>
+    <w:lsdException w:name="Table Grid 4" w:semiHidden="1" w:unhideWhenUsed="1"/>
+    <w:lsdException w:name="Table Grid 5" w:semiHidden="1" w:unhideWhenUsed="1"/>
+    <w:lsdException w:name="Table Grid 6" w:semiHidden="1" w:unhideWhenUsed="1"/>
+    <w:lsdException w:name="Table Grid 7" w:semiHidden="1" w:unhideWhenUsed="1"/>
+    <w:lsdException w:name="Table Grid 8" w:semiHidden="1" w:unhideWhenUsed="1"/>
+    <w:lsdException w:name="Table List 1" w:semiHidden="1" w:unhideWhenUsed="1"/>
+    <w:lsdException w:name="Table List 2" w:semiHidden="1" w:unhideWhenUsed="1"/>
+    <w:lsdException w:name="Table List 3" w:semiHidden="1" w:unhideWhenUsed="1"/>
+    <w:lsdException w:name="Table List 4" w:semiHidden="1" w:unhideWhenUsed="1"/>
+    <w:lsdException w:name="Table List 5" w:semiHidden="1" w:unhideWhenUsed="1"/>
+    <w:lsdException w:name="Table List 6" w:semiHidden="1" w:unhideWhenUsed="1"/>
+    <w:lsdException w:name="Table List 7" w:semiHidden="1" w:unhideWhenUsed="1"/>
+    <w:lsdException w:name="Table List 8" w:semiHidden="1" w:unhideWhenUsed="1"/>
+    <w:lsdException w:name="Table 3D effects 1" w:semiHidden="1" w:unhideWhenUsed="1"/>
+    <w:lsdException w:name="Table 3D effects 2" w:semiHidden="1" w:unhideWhenUsed="1"/>
+    <w:lsdException w:name="Table 3D effects 3" w:semiHidden="1" w:unhideWhenUsed="1"/>
+    <w:lsdException w:name="Table Contemporary" w:semiHidden="1" w:unhideWhenUsed="1"/>
+    <w:lsdException w:name="Table Elegant" w:semiHidden="1" w:unhideWhenUsed="1"/>
+    <w:lsdException w:name="Table Professional" w:semiHidden="1" w:unhideWhenUsed="1"/>
+    <w:lsdException w:name="Table Subtle 1" w:semiHidden="1" w:unhideWhenUsed="1"/>
+    <w:lsdException w:name="Table Subtle 2" w:semiHidden="1" w:unhideWhenUsed="1"/>
+    <w:lsdException w:name="Table Web 1" w:semiHidden="1" w:unhideWhenUsed="1"/>
+    <w:lsdException w:name="Table Web 2" w:semiHidden="1" w:unhideWhenUsed="1"/>
+    <w:lsdException w:name="Table Web 3" w:semiHidden="1" w:unhideWhenUsed="1"/>
+    <w:lsdException w:name="Balloon Text" w:semiHidden="1" w:unhideWhenUsed="1"/>
+    <w:lsdException w:name="Table Grid" w:uiPriority="39"/>
+    <w:lsdException w:name="Table Theme" w:semiHidden="1" w:unhideWhenUsed="1"/>
+    <w:lsdException w:name="Placeholder Text" w:semiHidden="1"/>
+    <w:lsdException w:name="No Spacing" w:uiPriority="1" w:qFormat="1"/>
+    <w:lsdException w:name="Light Shading" w:uiPriority="60"/>
+    <w:lsdException w:name="Light List" w:uiPriority="61"/>
+    <w:lsdException w:name="Light Grid" w:uiPriority="62"/>
+    <w:lsdException w:name="Medium Shading 1" w:uiPriority="63"/>
+    <w:lsdException w:name="Medium Shading 2" w:uiPriority="64"/>
+    <w:lsdException w:name="Medium List 1" w:uiPriority="65"/>
+    <w:lsdException w:name="Medium List 2" w:uiPriority="66"/>
+    <w:lsdException w:name="Medium Grid 1" w:uiPriority="67"/>
+    <w:lsdException w:name="Medium Grid 2" w:uiPriority="68"/>
+    <w:lsdException w:name="Medium Grid 3" w:uiPriority="69"/>
+    <w:lsdException w:name="Dark List" w:uiPriority="70"/>
+    <w:lsdException w:name="Colorful Shading" w:uiPriority="71"/>
+    <w:lsdException w:name="Colorful List" w:uiPriority="72"/>
+    <w:lsdException w:name="Colorful Grid" w:uiPriority="73"/>
+    <w:lsdException w:name="Light Shading Accent 1" w:uiPriority="60"/>
+    <w:lsdException w:name="Light List Accent 1" w:uiPriority="61"/>
+    <w:lsdException w:name="Light Grid Accent 1" w:uiPriority="62"/>
+    <w:lsdException w:name="Medium Shading 1 Accent 1" w:uiPriority="63"/>
+    <w:lsdException w:name="Medium Shading 2 Accent 1" w:uiPriority="64"/>
+    <w:lsdException w:name="Medium List 1 Accent 1" w:uiPriority="65"/>
+    <w:lsdException w:name="Revision" w:semiHidden="1"/>
+    <w:lsdException w:name="List Paragraph" w:uiPriority="34" w:qFormat="1"/>
+    <w:lsdException w:name="Quote" w:uiPriority="29" w:qFormat="1"/>
+    <w:lsdException w:name="Intense Quote" w:uiPriority="30" w:qFormat="1"/>
+    <w:lsdException w:name="Medium List 2 Accent 1" w:uiPriority="66"/>
+    <w:lsdException w:name="Medium Grid 1 Accent 1" w:uiPriority="67"/>
+    <w:lsdException w:name="Medium Grid 2 Accent 1" w:uiPriority="68"/>
+    <w:lsdException w:name="Medium Grid 3 Accent 1" w:uiPriority="69"/>
+    <w:lsdException w:name="Dark List Accent 1" w:uiPriority="70"/>
+    <w:lsdException w:name="Colorful Shading Accent 1" w:uiPriority="71"/>
+    <w:lsdException w:name="Colorful List Accent 1" w:uiPriority="72"/>
+    <w:lsdException w:name="Colorful Grid Accent 1" w:uiPriority="73"/>
+    <w:lsdException w:name="Light Shading Accent 2" w:uiPriority="60"/>
+    <w:lsdException w:name="Light List Accent 2" w:uiPriority="61"/>
+    <w:lsdException w:name="Light Grid Accent 2" w:uiPriority="62"/>
+    <w:lsdException w:name="Medium Shading 1 Accent 2" w:uiPriority="63"/>
+    <w:lsdException w:name="Medium Shading 2 Accent 2" w:uiPriority="64"/>
+    <w:lsdException w:name="Medium List 1 Accent 2" w:uiPriority="65"/>
+    <w:lsdException w:name="Medium List 2 Accent 2" w:uiPriority="66"/>
+    <w:lsdException w:name="Medium Grid 1 Accent 2" w:uiPriority="67"/>
+    <w:lsdException w:name="Medium Grid 2 Accent 2" w:uiPriority="68"/>
+    <w:lsdException w:name="Medium Grid 3 Accent 2" w:uiPriority="69"/>
+    <w:lsdException w:name="Dark List Accent 2" w:uiPriority="70"/>
+    <w:lsdException w:name="Colorful Shading Accent 2" w:uiPriority="71"/>
+    <w:lsdException w:name="Colorful List Accent 2" w:uiPriority="72"/>
+    <w:lsdException w:name="Colorful Grid Accent 2" w:uiPriority="73"/>
+    <w:lsdException w:name="Light Shading Accent 3" w:uiPriority="60"/>
+    <w:lsdException w:name="Light List Accent 3" w:uiPriority="61"/>
+    <w:lsdException w:name="Light Grid Accent 3" w:uiPriority="62"/>
+    <w:lsdException w:name="Medium Shading 1 Accent 3" w:uiPriority="63"/>
+    <w:lsdException w:name="Medium Shading 2 Accent 3" w:uiPriority="64"/>
+    <w:lsdException w:name="Medium List 1 Accent 3" w:uiPriority="65"/>
+    <w:lsdException w:name="Medium List 2 Accent 3" w:uiPriority="66"/>
+    <w:lsdException w:name="Medium Grid 1 Accent 3" w:uiPriority="67"/>
+    <w:lsdException w:name="Medium Grid 2 Accent 3" w:uiPriority="68"/>
+    <w:lsdException w:name="Medium Grid 3 Accent 3" w:uiPriority="69"/>
+    <w:lsdException w:name="Dark List Accent 3" w:uiPriority="70"/>
+    <w:lsdException w:name="Colorful Shading Accent 3" w:uiPriority="71"/>
+    <w:lsdException w:name="Colorful List Accent 3" w:uiPriority="72"/>
+    <w:lsdException w:name="Colorful Grid Accent 3" w:uiPriority="73"/>
+    <w:lsdException w:name="Light Shading Accent 4" w:uiPriority="60"/>
+    <w:lsdException w:name="Light List Accent 4" w:uiPriority="61"/>
+    <w:lsdException w:name="Light Grid Accent 4" w:uiPriority="62"/>
+    <w:lsdException w:name="Medium Shading 1 Accent 4" w:uiPriority="63"/>
+    <w:lsdException w:name="Medium Shading 2 Accent 4" w:uiPriority="64"/>
+    <w:lsdException w:name="Medium List 1 Accent 4" w:uiPriority="65"/>
+    <w:lsdException w:name="Medium List 2 Accent 4" w:uiPriority="66"/>
+    <w:lsdException w:name="Medium Grid 1 Accent 4" w:uiPriority="67"/>
+    <w:lsdException w:name="Medium Grid 2 Accent 4" w:uiPriority="68"/>
+    <w:lsdException w:name="Medium Grid 3 Accent 4" w:uiPriority="69"/>
+    <w:lsdException w:name="Dark List Accent 4" w:uiPriority="70"/>
+    <w:lsdException w:name="Colorful Shading Accent 4" w:uiPriority="71"/>
+    <w:lsdException w:name="Colorful List Accent 4" w:uiPriority="72"/>
+    <w:lsdException w:name="Colorful Grid Accent 4" w:uiPriority="73"/>
+    <w:lsdException w:name="Light Shading Accent 5" w:uiPriority="60"/>
+    <w:lsdException w:name="Light List Accent 5" w:uiPriority="61"/>
+    <w:lsdException w:name="Light Grid Accent 5" w:uiPriority="62"/>
+    <w:lsdException w:name="Medium Shading 1 Accent 5" w:uiPriority="63"/>
+    <w:lsdException w:name="Medium Shading 2 Accent 5" w:uiPriority="64"/>
+    <w:lsdException w:name="Medium List 1 Accent 5" w:uiPriority="65"/>
+    <w:lsdException w:name="Medium List 2 Accent 5" w:uiPriority="66"/>
+    <w:lsdException w:name="Medium Grid 1 Accent 5" w:uiPriority="67"/>
+    <w:lsdException w:name="Medium Grid 2 Accent 5" w:uiPriority="68"/>
+    <w:lsdException w:name="Medium Grid 3 Accent 5" w:uiPriority="69"/>
+    <w:lsdException w:name="Dark List Accent 5" w:uiPriority="70"/>
+    <w:lsdException w:name="Colorful Shading Accent 5" w:uiPriority="71"/>
+    <w:lsdException w:name="Colorful List Accent 5" w:uiPriority="72"/>
+    <w:lsdException w:name="Colorful Grid Accent 5" w:uiPriority="73"/>
+    <w:lsdException w:name="Light Shading Accent 6" w:uiPriority="60"/>
+    <w:lsdException w:name="Light List Accent 6" w:uiPriority="61"/>
+    <w:lsdException w:name="Light Grid Accent 6" w:uiPriority="62"/>
+    <w:lsdException w:name="Medium Shading 1 Accent 6" w:uiPriority="63"/>
+    <w:lsdException w:name="Medium Shading 2 Accent 6" w:uiPriority="64"/>
+    <w:lsdException w:name="Medium List 1 Accent 6" w:uiPriority="65"/>
+    <w:lsdException w:name="Medium List 2 Accent 6" w:uiPriority="66"/>
+    <w:lsdException w:name="Medium Grid 1 Accent 6" w:uiPriority="67"/>
+    <w:lsdException w:name="Medium Grid 2 Accent 6" w:uiPriority="68"/>
+    <w:lsdException w:name="Medium Grid 3 Accent 6" w:uiPriority="69"/>
+    <w:lsdException w:name="Dark List Accent 6" w:uiPriority="70"/>
+    <w:lsdException w:name="Colorful Shading Accent 6" w:uiPriority="71"/>
+    <w:lsdException w:name="Colorful List Accent 6" w:uiPriority="72"/>
+    <w:lsdException w:name="Colorful Grid Accent 6" w:uiPriority="73"/>
+    <w:lsdException w:name="Subtle Emphasis" w:uiPriority="19" w:qFormat="1"/>
+    <w:lsdException w:name="Intense Emphasis" w:uiPriority="21" w:qFormat="1"/>
+    <w:lsdException w:name="Subtle Reference" w:uiPriority="31" w:qFormat="1"/>
+    <w:lsdException w:name="Intense Reference" w:uiPriority="32" w:qFormat="1"/>
+    <w:lsdException w:name="Book Title" w:uiPriority="33" w:qFormat="1"/>
+    <w:lsdException w:name="Bibliography" w:semiHidden="1" w:uiPriority="37" w:unhideWhenUsed="1"/>
+    <w:lsdException w:name="TOC Heading" w:semiHidden="1" w:uiPriority="39" w:unhideWhenUsed="1" w:qFormat="1"/>
+    <w:lsdException w:name="Plain Table 1" w:uiPriority="41"/>
+    <w:lsdException w:name="Plain Table 2" w:uiPriority="42"/>
+    <w:lsdException w:name="Plain Table 3" w:uiPriority="43"/>
+    <w:lsdException w:name="Plain Table 4" w:uiPriority="44"/>
+    <w:lsdException w:name="Plain Table 5" w:uiPriority="45"/>
+    <w:lsdException w:name="Grid Table Light" w:uiPriority="40"/>
+    <w:lsdException w:name="Grid Table 1 Light" w:uiPriority="46"/>
+    <w:lsdException w:name="Grid Table 2" w:uiPriority="47"/>
+    <w:lsdException w:name="Grid Table 3" w:uiPriority="48"/>
+    <w:lsdException w:name="Grid Table 4" w:uiPriority="49"/>
+    <w:lsdException w:name="Grid Table 5 Dark" w:uiPriority="50"/>
+    <w:lsdException w:name="Grid Table 6 Colorful" w:uiPriority="51"/>
+    <w:lsdException w:name="Grid Table 7 Colorful" w:uiPriority="52"/>
+    <w:lsdException w:name="Grid Table 1 Light Accent 1" w:uiPriority="46"/>
+    <w:lsdException w:name="Grid Table 2 Accent 1" w:uiPriority="47"/>
+    <w:lsdException w:name="Grid Table 3 Accent 1" w:uiPriority="48"/>
+    <w:lsdException w:name="Grid Table 4 Accent 1" w:uiPriority="49"/>
+    <w:lsdException w:name="Grid Table 5 Dark Accent 1" w:uiPriority="50"/>
+    <w:lsdException w:name="Grid Table 6 Colorful Accent 1" w:uiPriority="51"/>
+    <w:lsdException w:name="Grid Table 7 Colorful Accent 1" w:uiPriority="52"/>
+    <w:lsdException w:name="Grid Table 1 Light Accent 2" w:uiPriority="46"/>
+    <w:lsdException w:name="Grid Table 2 Accent 2" w:uiPriority="47"/>
+    <w:lsdException w:name="Grid Table 3 Accent 2" w:uiPriority="48"/>
+    <w:lsdException w:name="Grid Table 4 Accent 2" w:uiPriority="49"/>
+    <w:lsdException w:name="Grid Table 5 Dark Accent 2" w:uiPriority="50"/>
+    <w:lsdException w:name="Grid Table 6 Colorful Accent 2" w:uiPriority="51"/>
+    <w:lsdException w:name="Grid Table 7 Colorful Accent 2" w:uiPriority="52"/>
+    <w:lsdException w:name="Grid Table 1 Light Accent 3" w:uiPriority="46"/>
+    <w:lsdException w:name="Grid Table 2 Accent 3" w:uiPriority="47"/>
+    <w:lsdException w:name="Grid Table 3 Accent 3" w:uiPriority="48"/>
+    <w:lsdException w:name="Grid Table 4 Accent 3" w:uiPriority="49"/>
+    <w:lsdException w:name="Grid Table 5 Dark Accent 3" w:uiPriority="50"/>
+    <w:lsdException w:name="Grid Table 6 Colorful Accent 3" w:uiPriority="51"/>
+    <w:lsdException w:name="Grid Table 7 Colorful Accent 3" w:uiPriority="52"/>
+    <w:lsdException w:name="Grid Table 1 Light Accent 4" w:uiPriority="46"/>
+    <w:lsdException w:name="Grid Table 2 Accent 4" w:uiPriority="47"/>
+    <w:lsdException w:name="Grid Table 3 Accent 4" w:uiPriority="48"/>
+    <w:lsdException w:name="Grid Table 4 Accent 4" w:uiPriority="49"/>
+    <w:lsdException w:name="Grid Table 5 Dark Accent 4" w:uiPriority="50"/>
+    <w:lsdException w:name="Grid Table 6 Colorful Accent 4" w:uiPriority="51"/>
+    <w:lsdException w:name="Grid Table 7 Colorful Accent 4" w:uiPriority="52"/>
+    <w:lsdException w:name="Grid Table 1 Light Accent 5" w:uiPriority="46"/>
+    <w:lsdException w:name="Grid Table 2 Accent 5" w:uiPriority="47"/>
+    <w:lsdException w:name="Grid Table 3 Accent 5" w:uiPriority="48"/>
+    <w:lsdException w:name="Grid Table 4 Accent 5" w:uiPriority="49"/>
+    <w:lsdException w:name="Grid Table 5 Dark Accent 5" w:uiPriority="50"/>
+    <w:lsdException w:name="Grid Table 6 Colorful Accent 5" w:uiPriority="51"/>
+    <w:lsdException w:name="Grid Table 7 Colorful Accent 5" w:uiPriority="52"/>
+    <w:lsdException w:name="Grid Table 1 Light Accent 6" w:uiPriority="46"/>
+    <w:lsdException w:name="Grid Table 2 Accent 6" w:uiPriority="47"/>
+    <w:lsdException w:name="Grid Table 3 Accent 6" w:uiPriority="48"/>
+    <w:lsdException w:name="Grid Table 4 Accent 6" w:uiPriority="49"/>
+    <w:lsdException w:name="Grid Table 5 Dark Accent 6" w:uiPriority="50"/>
+    <w:lsdException w:name="Grid Table 6 Colorful Accent 6" w:uiPriority="51"/>
+    <w:lsdException w:name="Grid Table 7 Colorful Accent 6" w:uiPriority="52"/>
+    <w:lsdException w:name="List Table 1 Light" w:uiPriority="46"/>
+    <w:lsdException w:name="List Table 2" w:uiPriority="47"/>
+    <w:lsdException w:name="List Table 3" w:uiPriority="48"/>
+    <w:lsdException w:name="List Table 4" w:uiPriority="49"/>
+    <w:lsdException w:name="List Table 5 Dark" w:uiPriority="50"/>
+    <w:lsdException w:name="List Table 6 Colorful" w:uiPriority="51"/>
+    <w:lsdException w:name="List Table 7 Colorful" w:uiPriority="52"/>
+    <w:lsdException w:name="List Table 1 Light Accent 1" w:uiPriority="46"/>
+    <w:lsdException w:name="List Table 2 Accent 1" w:uiPriority="47"/>
+    <w:lsdException w:name="List Table 3 Accent 1" w:uiPriority="48"/>
+    <w:lsdException w:name="List Table 4 Accent 1" w:uiPriority="49"/>
+    <w:lsdException w:name="List Table 5 Dark Accent 1" w:uiPriority="50"/>
+    <w:lsdException w:name="List Table 6 Colorful Accent 1" w:uiPriority="51"/>
+    <w:lsdException w:name="List Table 7 Colorful Accent 1" w:uiPriority="52"/>
+    <w:lsdException w:name="List Table 1 Light Accent 2" w:uiPriority="46"/>
+    <w:lsdException w:name="List Table 2 Accent 2" w:uiPriority="47"/>
+    <w:lsdException w:name="List Table 3 Accent 2" w:uiPriority="48"/>
+    <w:lsdException w:name="List Table 4 Accent 2" w:uiPriority="49"/>
+    <w:lsdException w:name="List Table 5 Dark Accent 2" w:uiPriority="50"/>
+    <w:lsdException w:name="List Table 6 Colorful Accent 2" w:uiPriority="51"/>
+    <w:lsdException w:name="List Table 7 Colorful Accent 2" w:uiPriority="52"/>
+    <w:lsdException w:name="List Table 1 Light Accent 3" w:uiPriority="46"/>
+    <w:lsdException w:name="List Table 2 Accent 3" w:uiPriority="47"/>
+    <w:lsdException w:name="List Table 3 Accent 3" w:uiPriority="48"/>
+    <w:lsdException w:name="List Table 4 Accent 3" w:uiPriority="49"/>
+    <w:lsdException w:name="List Table 5 Dark Accent 3" w:uiPriority="50"/>
+    <w:lsdException w:name="List Table 6 Colorful Accent 3" w:uiPriority="51"/>
+    <w:lsdException w:name="List Table 7 Colorful Accent 3" w:uiPriority="52"/>
+    <w:lsdException w:name="List Table 1 Light Accent 4" w:uiPriority="46"/>
+    <w:lsdException w:name="List Table 2 Accent 4" w:uiPriority="47"/>
+    <w:lsdException w:name="List Table 3 Accent 4" w:uiPriority="48"/>
+    <w:lsdException w:name="List Table 4 Accent 4" w:uiPriority="49"/>
+    <w:lsdException w:name="List Table 5 Dark Accent 4" w:uiPriority="50"/>
+    <w:lsdException w:name="List Table 6 Colorful Accent 4" w:uiPriority="51"/>
+    <w:lsdException w:name="List Table 7 Colorful Accent 4" w:uiPriority="52"/>
+    <w:lsdException w:name="List Table 1 Light Accent 5" w:uiPriority="46"/>
+    <w:lsdException w:name="List Table 2 Accent 5" w:uiPriority="47"/>
+    <w:lsdException w:name="List Table 3 Accent 5" w:uiPriority="48"/>
+    <w:lsdException w:name="List Table 4 Accent 5" w:uiPriority="49"/>
+    <w:lsdException w:name="List Table 5 Dark Accent 5" w:uiPriority="50"/>
+    <w:lsdException w:name="List Table 6 Colorful Accent 5" w:uiPriority="51"/>
+    <w:lsdException w:name="List Table 7 Colorful Accent 5" w:uiPriority="52"/>
+    <w:lsdException w:name="List Table 1 Light Accent 6" w:uiPriority="46"/>
+    <w:lsdException w:name="List Table 2 Accent 6" w:uiPriority="47"/>
+    <w:lsdException w:name="List Table 3 Accent 6" w:uiPriority="48"/>
+    <w:lsdException w:name="List Table 4 Accent 6" w:uiPriority="49"/>
+    <w:lsdException w:name="List Table 5 Dark Accent 6" w:uiPriority="50"/>
+    <w:lsdException w:name="List Table 6 Colorful Accent 6" w:uiPriority="51"/>
+    <w:lsdException w:name="List Table 7 Colorful Accent 6" w:uiPriority="52"/>
+    <w:lsdException w:name="Mention" w:semiHidden="1" w:unhideWhenUsed="1"/>
   </w:latentStyles>
   <w:style w:type="paragraph" w:default="1" w:styleId="Normal">
     <w:name w:val="Normal"/>
@@ -9820,8 +10086,8 @@
   <w:style w:type="table" w:default="1" w:styleId="TableNormal">
     <w:name w:val="Normal Table"/>
     <w:uiPriority w:val="99"/>
+    <w:semiHidden/>
     <w:unhideWhenUsed/>
-    <w:qFormat/>
     <w:tblPr>
       <w:tblInd w:w="0" w:type="dxa"/>
       <w:tblCellMar>
@@ -10176,7 +10442,7 @@
   <a:extraClrSchemeLst/>
   <a:extLst>
     <a:ext uri="{05A4C25C-085E-4340-85A3-A5531E510DB2}">
-      <thm15:themeFamily xmlns:thm15="http://schemas.microsoft.com/office/thememl/2012/main" xmlns="" name="Office Theme" id="{62F939B6-93AF-4DB8-9C6B-D6C7DFDC589F}" vid="{4A3C46E8-61CC-4603-A589-7422A47A8E4A}"/>
+      <thm15:themeFamily xmlns:thm15="http://schemas.microsoft.com/office/thememl/2012/main" name="Office Theme" id="{62F939B6-93AF-4DB8-9C6B-D6C7DFDC589F}" vid="{4A3C46E8-61CC-4603-A589-7422A47A8E4A}"/>
     </a:ext>
   </a:extLst>
 </a:theme>
@@ -10187,7 +10453,7 @@
 </file>
 
 <file path=customXml/itemProps1.xml><?xml version="1.0" encoding="utf-8"?>
-<ds:datastoreItem xmlns:ds="http://schemas.openxmlformats.org/officeDocument/2006/customXml" ds:itemID="{687ADF2A-A21F-4CFD-989E-4307ED484F39}">
+<ds:datastoreItem xmlns:ds="http://schemas.openxmlformats.org/officeDocument/2006/customXml" ds:itemID="{A02DCB02-7677-4B1F-96A7-7CF450126EDB}">
   <ds:schemaRefs>
     <ds:schemaRef ds:uri="http://schemas.openxmlformats.org/officeDocument/2006/bibliography"/>
   </ds:schemaRefs>

</xml_diff>